<commit_message>
updates to Lab 6
</commit_message>
<xml_diff>
--- a/classes/stats2016/Lab06.docx
+++ b/classes/stats2016/Lab06.docx
@@ -1,6 +1,6 @@
 
 <file path=word/document.xml><?xml version="1.0" encoding="utf-8"?>
-<w:document xmlns:wpc="http://schemas.microsoft.com/office/word/2010/wordprocessingCanvas" xmlns:mc="http://schemas.openxmlformats.org/markup-compatibility/2006" xmlns:o="urn:schemas-microsoft-com:office:office" xmlns:r="http://schemas.openxmlformats.org/officeDocument/2006/relationships" xmlns:m="http://schemas.openxmlformats.org/officeDocument/2006/math" xmlns:v="urn:schemas-microsoft-com:vml" xmlns:wp14="http://schemas.microsoft.com/office/word/2010/wordprocessingDrawing" xmlns:wp="http://schemas.openxmlformats.org/drawingml/2006/wordprocessingDrawing" xmlns:w10="urn:schemas-microsoft-com:office:word" xmlns:w="http://schemas.openxmlformats.org/wordprocessingml/2006/main" xmlns:w14="http://schemas.microsoft.com/office/word/2010/wordml" xmlns:w15="http://schemas.microsoft.com/office/word/2012/wordml" xmlns:wpg="http://schemas.microsoft.com/office/word/2010/wordprocessingGroup" xmlns:wpi="http://schemas.microsoft.com/office/word/2010/wordprocessingInk" xmlns:wne="http://schemas.microsoft.com/office/word/2006/wordml" xmlns:wps="http://schemas.microsoft.com/office/word/2010/wordprocessingShape" mc:Ignorable="w14 w15 wp14">
+<w:document xmlns:ve="http://schemas.openxmlformats.org/markup-compatibility/2006" xmlns:o="urn:schemas-microsoft-com:office:office" xmlns:r="http://schemas.openxmlformats.org/officeDocument/2006/relationships" xmlns:m="http://schemas.openxmlformats.org/officeDocument/2006/math" xmlns:v="urn:schemas-microsoft-com:vml" xmlns:wp="http://schemas.openxmlformats.org/drawingml/2006/wordprocessingDrawing" xmlns:w10="urn:schemas-microsoft-com:office:word" xmlns:w="http://schemas.openxmlformats.org/wordprocessingml/2006/main" xmlns:wne="http://schemas.microsoft.com/office/word/2006/wordml">
   <w:body>
     <w:p>
       <w:pPr>
@@ -71,7 +71,15 @@
     </w:p>
     <w:p>
       <w:r>
-        <w:t>(1) Install DeSeq version 1 in your version of R.</w:t>
+        <w:t xml:space="preserve">(1) Install </w:t>
+      </w:r>
+      <w:proofErr w:type="spellStart"/>
+      <w:r>
+        <w:t>DeSeq</w:t>
+      </w:r>
+      <w:proofErr w:type="spellEnd"/>
+      <w:r>
+        <w:t xml:space="preserve"> version 1 in your version of R.</w:t>
       </w:r>
     </w:p>
     <w:p>
@@ -107,11 +115,33 @@
           <w:rFonts w:ascii="Courier New" w:hAnsi="Courier New" w:cs="Courier New"/>
         </w:rPr>
       </w:pPr>
-      <w:r>
-        <w:rPr>
-          <w:rFonts w:ascii="Courier New" w:hAnsi="Courier New" w:cs="Courier New"/>
-        </w:rPr>
-        <w:t>biocLite("DESeq")</w:t>
+      <w:proofErr w:type="spellStart"/>
+      <w:r>
+        <w:rPr>
+          <w:rFonts w:ascii="Courier New" w:hAnsi="Courier New" w:cs="Courier New"/>
+        </w:rPr>
+        <w:t>biocLite</w:t>
+      </w:r>
+      <w:proofErr w:type="spellEnd"/>
+      <w:r>
+        <w:rPr>
+          <w:rFonts w:ascii="Courier New" w:hAnsi="Courier New" w:cs="Courier New"/>
+        </w:rPr>
+        <w:t>("</w:t>
+      </w:r>
+      <w:proofErr w:type="spellStart"/>
+      <w:r>
+        <w:rPr>
+          <w:rFonts w:ascii="Courier New" w:hAnsi="Courier New" w:cs="Courier New"/>
+        </w:rPr>
+        <w:t>DESeq</w:t>
+      </w:r>
+      <w:proofErr w:type="spellEnd"/>
+      <w:r>
+        <w:rPr>
+          <w:rFonts w:ascii="Courier New" w:hAnsi="Courier New" w:cs="Courier New"/>
+        </w:rPr>
+        <w:t>")</w:t>
       </w:r>
     </w:p>
     <w:p>
@@ -134,12 +164,14 @@
         </w:rPr>
         <w:t>"</w:t>
       </w:r>
+      <w:proofErr w:type="spellStart"/>
       <w:r>
         <w:rPr>
           <w:rFonts w:ascii="Courier New" w:hAnsi="Courier New" w:cs="Courier New"/>
         </w:rPr>
         <w:t>DESeq</w:t>
       </w:r>
+      <w:proofErr w:type="spellEnd"/>
       <w:r>
         <w:rPr>
           <w:rFonts w:ascii="Courier New" w:hAnsi="Courier New" w:cs="Courier New"/>
@@ -204,68 +236,116 @@
           <w:szCs w:val="20"/>
         </w:rPr>
       </w:pPr>
-      <w:r>
-        <w:rPr>
-          <w:rFonts w:ascii="Consolas" w:hAnsi="Consolas" w:cs="Consolas"/>
-          <w:sz w:val="20"/>
-          <w:szCs w:val="20"/>
-        </w:rPr>
-        <w:t>rm(list=ls())</w:t>
-      </w:r>
-    </w:p>
-    <w:p>
-      <w:pPr>
-        <w:autoSpaceDE w:val="0"/>
-        <w:autoSpaceDN w:val="0"/>
-        <w:adjustRightInd w:val="0"/>
-        <w:spacing w:after="0" w:line="240" w:lineRule="auto"/>
-        <w:rPr>
-          <w:rFonts w:ascii="Consolas" w:hAnsi="Consolas" w:cs="Consolas"/>
-          <w:sz w:val="20"/>
-          <w:szCs w:val="20"/>
-        </w:rPr>
-      </w:pPr>
-    </w:p>
-    <w:p>
-      <w:pPr>
-        <w:autoSpaceDE w:val="0"/>
-        <w:autoSpaceDN w:val="0"/>
-        <w:adjustRightInd w:val="0"/>
-        <w:spacing w:after="0" w:line="240" w:lineRule="auto"/>
-        <w:rPr>
-          <w:rFonts w:ascii="Consolas" w:hAnsi="Consolas" w:cs="Consolas"/>
-          <w:sz w:val="20"/>
-          <w:szCs w:val="20"/>
-        </w:rPr>
-      </w:pPr>
-      <w:r>
-        <w:rPr>
-          <w:rFonts w:ascii="Consolas" w:hAnsi="Consolas" w:cs="Consolas"/>
-          <w:sz w:val="20"/>
-          <w:szCs w:val="20"/>
-        </w:rPr>
-        <w:t>numRows = 3000</w:t>
-      </w:r>
-    </w:p>
-    <w:p>
-      <w:pPr>
-        <w:autoSpaceDE w:val="0"/>
-        <w:autoSpaceDN w:val="0"/>
-        <w:adjustRightInd w:val="0"/>
-        <w:spacing w:after="0" w:line="240" w:lineRule="auto"/>
-        <w:rPr>
-          <w:rFonts w:ascii="Consolas" w:hAnsi="Consolas" w:cs="Consolas"/>
-          <w:sz w:val="20"/>
-          <w:szCs w:val="20"/>
-        </w:rPr>
-      </w:pPr>
-      <w:r>
-        <w:rPr>
-          <w:rFonts w:ascii="Consolas" w:hAnsi="Consolas" w:cs="Consolas"/>
-          <w:sz w:val="20"/>
-          <w:szCs w:val="20"/>
-        </w:rPr>
-        <w:t>numCols = 10</w:t>
+      <w:proofErr w:type="spellStart"/>
+      <w:r>
+        <w:rPr>
+          <w:rFonts w:ascii="Consolas" w:hAnsi="Consolas" w:cs="Consolas"/>
+          <w:sz w:val="20"/>
+          <w:szCs w:val="20"/>
+        </w:rPr>
+        <w:t>rm</w:t>
+      </w:r>
+      <w:proofErr w:type="spellEnd"/>
+      <w:r>
+        <w:rPr>
+          <w:rFonts w:ascii="Consolas" w:hAnsi="Consolas" w:cs="Consolas"/>
+          <w:sz w:val="20"/>
+          <w:szCs w:val="20"/>
+        </w:rPr>
+        <w:t>(list=</w:t>
+      </w:r>
+      <w:proofErr w:type="spellStart"/>
+      <w:r>
+        <w:rPr>
+          <w:rFonts w:ascii="Consolas" w:hAnsi="Consolas" w:cs="Consolas"/>
+          <w:sz w:val="20"/>
+          <w:szCs w:val="20"/>
+        </w:rPr>
+        <w:t>ls</w:t>
+      </w:r>
+      <w:proofErr w:type="spellEnd"/>
+      <w:r>
+        <w:rPr>
+          <w:rFonts w:ascii="Consolas" w:hAnsi="Consolas" w:cs="Consolas"/>
+          <w:sz w:val="20"/>
+          <w:szCs w:val="20"/>
+        </w:rPr>
+        <w:t>())</w:t>
+      </w:r>
+    </w:p>
+    <w:p>
+      <w:pPr>
+        <w:autoSpaceDE w:val="0"/>
+        <w:autoSpaceDN w:val="0"/>
+        <w:adjustRightInd w:val="0"/>
+        <w:spacing w:after="0" w:line="240" w:lineRule="auto"/>
+        <w:rPr>
+          <w:rFonts w:ascii="Consolas" w:hAnsi="Consolas" w:cs="Consolas"/>
+          <w:sz w:val="20"/>
+          <w:szCs w:val="20"/>
+        </w:rPr>
+      </w:pPr>
+    </w:p>
+    <w:p>
+      <w:pPr>
+        <w:autoSpaceDE w:val="0"/>
+        <w:autoSpaceDN w:val="0"/>
+        <w:adjustRightInd w:val="0"/>
+        <w:spacing w:after="0" w:line="240" w:lineRule="auto"/>
+        <w:rPr>
+          <w:rFonts w:ascii="Consolas" w:hAnsi="Consolas" w:cs="Consolas"/>
+          <w:sz w:val="20"/>
+          <w:szCs w:val="20"/>
+        </w:rPr>
+      </w:pPr>
+      <w:proofErr w:type="spellStart"/>
+      <w:r>
+        <w:rPr>
+          <w:rFonts w:ascii="Consolas" w:hAnsi="Consolas" w:cs="Consolas"/>
+          <w:sz w:val="20"/>
+          <w:szCs w:val="20"/>
+        </w:rPr>
+        <w:t>numRows</w:t>
+      </w:r>
+      <w:proofErr w:type="spellEnd"/>
+      <w:r>
+        <w:rPr>
+          <w:rFonts w:ascii="Consolas" w:hAnsi="Consolas" w:cs="Consolas"/>
+          <w:sz w:val="20"/>
+          <w:szCs w:val="20"/>
+        </w:rPr>
+        <w:t xml:space="preserve"> = 3000</w:t>
+      </w:r>
+    </w:p>
+    <w:p>
+      <w:pPr>
+        <w:autoSpaceDE w:val="0"/>
+        <w:autoSpaceDN w:val="0"/>
+        <w:adjustRightInd w:val="0"/>
+        <w:spacing w:after="0" w:line="240" w:lineRule="auto"/>
+        <w:rPr>
+          <w:rFonts w:ascii="Consolas" w:hAnsi="Consolas" w:cs="Consolas"/>
+          <w:sz w:val="20"/>
+          <w:szCs w:val="20"/>
+        </w:rPr>
+      </w:pPr>
+      <w:proofErr w:type="spellStart"/>
+      <w:r>
+        <w:rPr>
+          <w:rFonts w:ascii="Consolas" w:hAnsi="Consolas" w:cs="Consolas"/>
+          <w:sz w:val="20"/>
+          <w:szCs w:val="20"/>
+        </w:rPr>
+        <w:t>numCols</w:t>
+      </w:r>
+      <w:proofErr w:type="spellEnd"/>
+      <w:r>
+        <w:rPr>
+          <w:rFonts w:ascii="Consolas" w:hAnsi="Consolas" w:cs="Consolas"/>
+          <w:sz w:val="20"/>
+          <w:szCs w:val="20"/>
+        </w:rPr>
+        <w:t xml:space="preserve"> = 10</w:t>
       </w:r>
     </w:p>
     <w:p>
@@ -314,47 +394,93 @@
           <w:szCs w:val="20"/>
         </w:rPr>
       </w:pPr>
-      <w:r>
-        <w:rPr>
-          <w:rFonts w:ascii="Consolas" w:hAnsi="Consolas" w:cs="Consolas"/>
-          <w:sz w:val="20"/>
-          <w:szCs w:val="20"/>
-        </w:rPr>
-        <w:t>myFrame &lt;- data.frame(1:numRows)</w:t>
-      </w:r>
-    </w:p>
-    <w:p>
-      <w:pPr>
-        <w:autoSpaceDE w:val="0"/>
-        <w:autoSpaceDN w:val="0"/>
-        <w:adjustRightInd w:val="0"/>
-        <w:spacing w:after="0" w:line="240" w:lineRule="auto"/>
-        <w:rPr>
-          <w:rFonts w:ascii="Consolas" w:hAnsi="Consolas" w:cs="Consolas"/>
-          <w:sz w:val="20"/>
-          <w:szCs w:val="20"/>
-        </w:rPr>
-      </w:pPr>
-    </w:p>
-    <w:p>
-      <w:pPr>
-        <w:autoSpaceDE w:val="0"/>
-        <w:autoSpaceDN w:val="0"/>
-        <w:adjustRightInd w:val="0"/>
-        <w:spacing w:after="0" w:line="240" w:lineRule="auto"/>
-        <w:rPr>
-          <w:rFonts w:ascii="Consolas" w:hAnsi="Consolas" w:cs="Consolas"/>
-          <w:sz w:val="20"/>
-          <w:szCs w:val="20"/>
-        </w:rPr>
-      </w:pPr>
-      <w:r>
-        <w:rPr>
-          <w:rFonts w:ascii="Consolas" w:hAnsi="Consolas" w:cs="Consolas"/>
-          <w:sz w:val="20"/>
-          <w:szCs w:val="20"/>
-        </w:rPr>
-        <w:t>#initiate the data.frame with the correct # of rows to suppress error messages.</w:t>
+      <w:proofErr w:type="spellStart"/>
+      <w:r>
+        <w:rPr>
+          <w:rFonts w:ascii="Consolas" w:hAnsi="Consolas" w:cs="Consolas"/>
+          <w:sz w:val="20"/>
+          <w:szCs w:val="20"/>
+        </w:rPr>
+        <w:t>myFrame</w:t>
+      </w:r>
+      <w:proofErr w:type="spellEnd"/>
+      <w:r>
+        <w:rPr>
+          <w:rFonts w:ascii="Consolas" w:hAnsi="Consolas" w:cs="Consolas"/>
+          <w:sz w:val="20"/>
+          <w:szCs w:val="20"/>
+        </w:rPr>
+        <w:t xml:space="preserve"> &lt;- </w:t>
+      </w:r>
+      <w:proofErr w:type="spellStart"/>
+      <w:r>
+        <w:rPr>
+          <w:rFonts w:ascii="Consolas" w:hAnsi="Consolas" w:cs="Consolas"/>
+          <w:sz w:val="20"/>
+          <w:szCs w:val="20"/>
+        </w:rPr>
+        <w:t>data.frame</w:t>
+      </w:r>
+      <w:proofErr w:type="spellEnd"/>
+      <w:r>
+        <w:rPr>
+          <w:rFonts w:ascii="Consolas" w:hAnsi="Consolas" w:cs="Consolas"/>
+          <w:sz w:val="20"/>
+          <w:szCs w:val="20"/>
+        </w:rPr>
+        <w:t>(1:numRows)</w:t>
+      </w:r>
+    </w:p>
+    <w:p>
+      <w:pPr>
+        <w:autoSpaceDE w:val="0"/>
+        <w:autoSpaceDN w:val="0"/>
+        <w:adjustRightInd w:val="0"/>
+        <w:spacing w:after="0" w:line="240" w:lineRule="auto"/>
+        <w:rPr>
+          <w:rFonts w:ascii="Consolas" w:hAnsi="Consolas" w:cs="Consolas"/>
+          <w:sz w:val="20"/>
+          <w:szCs w:val="20"/>
+        </w:rPr>
+      </w:pPr>
+    </w:p>
+    <w:p>
+      <w:pPr>
+        <w:autoSpaceDE w:val="0"/>
+        <w:autoSpaceDN w:val="0"/>
+        <w:adjustRightInd w:val="0"/>
+        <w:spacing w:after="0" w:line="240" w:lineRule="auto"/>
+        <w:rPr>
+          <w:rFonts w:ascii="Consolas" w:hAnsi="Consolas" w:cs="Consolas"/>
+          <w:sz w:val="20"/>
+          <w:szCs w:val="20"/>
+        </w:rPr>
+      </w:pPr>
+      <w:r>
+        <w:rPr>
+          <w:rFonts w:ascii="Consolas" w:hAnsi="Consolas" w:cs="Consolas"/>
+          <w:sz w:val="20"/>
+          <w:szCs w:val="20"/>
+        </w:rPr>
+        <w:t xml:space="preserve">#initiate the </w:t>
+      </w:r>
+      <w:proofErr w:type="spellStart"/>
+      <w:r>
+        <w:rPr>
+          <w:rFonts w:ascii="Consolas" w:hAnsi="Consolas" w:cs="Consolas"/>
+          <w:sz w:val="20"/>
+          <w:szCs w:val="20"/>
+        </w:rPr>
+        <w:t>data.frame</w:t>
+      </w:r>
+      <w:proofErr w:type="spellEnd"/>
+      <w:r>
+        <w:rPr>
+          <w:rFonts w:ascii="Consolas" w:hAnsi="Consolas" w:cs="Consolas"/>
+          <w:sz w:val="20"/>
+          <w:szCs w:val="20"/>
+        </w:rPr>
+        <w:t xml:space="preserve"> with the correct # of rows to suppress error messages.</w:t>
       </w:r>
     </w:p>
     <w:p>
@@ -396,41 +522,95 @@
           <w:sz w:val="20"/>
           <w:szCs w:val="20"/>
         </w:rPr>
-        <w:t>names(myFrame)[1] &lt;- "tempColumn"</w:t>
-      </w:r>
-    </w:p>
-    <w:p>
-      <w:pPr>
-        <w:autoSpaceDE w:val="0"/>
-        <w:autoSpaceDN w:val="0"/>
-        <w:adjustRightInd w:val="0"/>
-        <w:spacing w:after="0" w:line="240" w:lineRule="auto"/>
-        <w:rPr>
-          <w:rFonts w:ascii="Consolas" w:hAnsi="Consolas" w:cs="Consolas"/>
-          <w:sz w:val="20"/>
-          <w:szCs w:val="20"/>
-        </w:rPr>
-      </w:pPr>
-    </w:p>
-    <w:p>
-      <w:pPr>
-        <w:autoSpaceDE w:val="0"/>
-        <w:autoSpaceDN w:val="0"/>
-        <w:adjustRightInd w:val="0"/>
-        <w:spacing w:after="0" w:line="240" w:lineRule="auto"/>
-        <w:rPr>
-          <w:rFonts w:ascii="Consolas" w:hAnsi="Consolas" w:cs="Consolas"/>
-          <w:sz w:val="20"/>
-          <w:szCs w:val="20"/>
-        </w:rPr>
-      </w:pPr>
-      <w:r>
-        <w:rPr>
-          <w:rFonts w:ascii="Consolas" w:hAnsi="Consolas" w:cs="Consolas"/>
-          <w:sz w:val="20"/>
-          <w:szCs w:val="20"/>
-        </w:rPr>
-        <w:t>for( i in 1: numCols)</w:t>
+        <w:t>names(</w:t>
+      </w:r>
+      <w:proofErr w:type="spellStart"/>
+      <w:r>
+        <w:rPr>
+          <w:rFonts w:ascii="Consolas" w:hAnsi="Consolas" w:cs="Consolas"/>
+          <w:sz w:val="20"/>
+          <w:szCs w:val="20"/>
+        </w:rPr>
+        <w:t>myFrame</w:t>
+      </w:r>
+      <w:proofErr w:type="spellEnd"/>
+      <w:r>
+        <w:rPr>
+          <w:rFonts w:ascii="Consolas" w:hAnsi="Consolas" w:cs="Consolas"/>
+          <w:sz w:val="20"/>
+          <w:szCs w:val="20"/>
+        </w:rPr>
+        <w:t>)[1] &lt;- "</w:t>
+      </w:r>
+      <w:proofErr w:type="spellStart"/>
+      <w:r>
+        <w:rPr>
+          <w:rFonts w:ascii="Consolas" w:hAnsi="Consolas" w:cs="Consolas"/>
+          <w:sz w:val="20"/>
+          <w:szCs w:val="20"/>
+        </w:rPr>
+        <w:t>tempColumn</w:t>
+      </w:r>
+      <w:proofErr w:type="spellEnd"/>
+      <w:r>
+        <w:rPr>
+          <w:rFonts w:ascii="Consolas" w:hAnsi="Consolas" w:cs="Consolas"/>
+          <w:sz w:val="20"/>
+          <w:szCs w:val="20"/>
+        </w:rPr>
+        <w:t>"</w:t>
+      </w:r>
+    </w:p>
+    <w:p>
+      <w:pPr>
+        <w:autoSpaceDE w:val="0"/>
+        <w:autoSpaceDN w:val="0"/>
+        <w:adjustRightInd w:val="0"/>
+        <w:spacing w:after="0" w:line="240" w:lineRule="auto"/>
+        <w:rPr>
+          <w:rFonts w:ascii="Consolas" w:hAnsi="Consolas" w:cs="Consolas"/>
+          <w:sz w:val="20"/>
+          <w:szCs w:val="20"/>
+        </w:rPr>
+      </w:pPr>
+    </w:p>
+    <w:p>
+      <w:pPr>
+        <w:autoSpaceDE w:val="0"/>
+        <w:autoSpaceDN w:val="0"/>
+        <w:adjustRightInd w:val="0"/>
+        <w:spacing w:after="0" w:line="240" w:lineRule="auto"/>
+        <w:rPr>
+          <w:rFonts w:ascii="Consolas" w:hAnsi="Consolas" w:cs="Consolas"/>
+          <w:sz w:val="20"/>
+          <w:szCs w:val="20"/>
+        </w:rPr>
+      </w:pPr>
+      <w:r>
+        <w:rPr>
+          <w:rFonts w:ascii="Consolas" w:hAnsi="Consolas" w:cs="Consolas"/>
+          <w:sz w:val="20"/>
+          <w:szCs w:val="20"/>
+        </w:rPr>
+        <w:t xml:space="preserve">for( i in 1: </w:t>
+      </w:r>
+      <w:proofErr w:type="spellStart"/>
+      <w:r>
+        <w:rPr>
+          <w:rFonts w:ascii="Consolas" w:hAnsi="Consolas" w:cs="Consolas"/>
+          <w:sz w:val="20"/>
+          <w:szCs w:val="20"/>
+        </w:rPr>
+        <w:t>numCols</w:t>
+      </w:r>
+      <w:proofErr w:type="spellEnd"/>
+      <w:r>
+        <w:rPr>
+          <w:rFonts w:ascii="Consolas" w:hAnsi="Consolas" w:cs="Consolas"/>
+          <w:sz w:val="20"/>
+          <w:szCs w:val="20"/>
+        </w:rPr>
+        <w:t>)</w:t>
       </w:r>
     </w:p>
     <w:p>
@@ -481,7 +661,42 @@
           <w:szCs w:val="20"/>
         </w:rPr>
         <w:tab/>
-        <w:t>vals &lt;- vector(length=numRows)</w:t>
+      </w:r>
+      <w:proofErr w:type="spellStart"/>
+      <w:r>
+        <w:rPr>
+          <w:rFonts w:ascii="Consolas" w:hAnsi="Consolas" w:cs="Consolas"/>
+          <w:sz w:val="20"/>
+          <w:szCs w:val="20"/>
+        </w:rPr>
+        <w:t>vals</w:t>
+      </w:r>
+      <w:proofErr w:type="spellEnd"/>
+      <w:r>
+        <w:rPr>
+          <w:rFonts w:ascii="Consolas" w:hAnsi="Consolas" w:cs="Consolas"/>
+          <w:sz w:val="20"/>
+          <w:szCs w:val="20"/>
+        </w:rPr>
+        <w:t xml:space="preserve"> &lt;- vector(length=</w:t>
+      </w:r>
+      <w:proofErr w:type="spellStart"/>
+      <w:r>
+        <w:rPr>
+          <w:rFonts w:ascii="Consolas" w:hAnsi="Consolas" w:cs="Consolas"/>
+          <w:sz w:val="20"/>
+          <w:szCs w:val="20"/>
+        </w:rPr>
+        <w:t>numRows</w:t>
+      </w:r>
+      <w:proofErr w:type="spellEnd"/>
+      <w:r>
+        <w:rPr>
+          <w:rFonts w:ascii="Consolas" w:hAnsi="Consolas" w:cs="Consolas"/>
+          <w:sz w:val="20"/>
+          <w:szCs w:val="20"/>
+        </w:rPr>
+        <w:t>)</w:t>
       </w:r>
     </w:p>
     <w:p>
@@ -608,160 +823,363 @@
           <w:szCs w:val="20"/>
         </w:rPr>
         <w:tab/>
-        <w:t>aMean = j /10</w:t>
-      </w:r>
-    </w:p>
-    <w:p>
-      <w:pPr>
-        <w:autoSpaceDE w:val="0"/>
-        <w:autoSpaceDN w:val="0"/>
-        <w:adjustRightInd w:val="0"/>
-        <w:spacing w:after="0" w:line="240" w:lineRule="auto"/>
-        <w:rPr>
-          <w:rFonts w:ascii="Consolas" w:hAnsi="Consolas" w:cs="Consolas"/>
-          <w:sz w:val="20"/>
-          <w:szCs w:val="20"/>
-        </w:rPr>
-      </w:pPr>
-      <w:r>
-        <w:rPr>
-          <w:rFonts w:ascii="Consolas" w:hAnsi="Consolas" w:cs="Consolas"/>
-          <w:sz w:val="20"/>
-          <w:szCs w:val="20"/>
-        </w:rPr>
-        <w:tab/>
-      </w:r>
-      <w:r>
-        <w:rPr>
-          <w:rFonts w:ascii="Consolas" w:hAnsi="Consolas" w:cs="Consolas"/>
-          <w:sz w:val="20"/>
-          <w:szCs w:val="20"/>
-        </w:rPr>
-        <w:tab/>
-      </w:r>
-      <w:r>
-        <w:rPr>
-          <w:rFonts w:ascii="Consolas" w:hAnsi="Consolas" w:cs="Consolas"/>
-          <w:sz w:val="20"/>
-          <w:szCs w:val="20"/>
-        </w:rPr>
-        <w:tab/>
-        <w:t>aMean = max( aMean,5)</w:t>
-      </w:r>
-    </w:p>
-    <w:p>
-      <w:pPr>
-        <w:autoSpaceDE w:val="0"/>
-        <w:autoSpaceDN w:val="0"/>
-        <w:adjustRightInd w:val="0"/>
-        <w:spacing w:after="0" w:line="240" w:lineRule="auto"/>
-        <w:rPr>
-          <w:rFonts w:ascii="Consolas" w:hAnsi="Consolas" w:cs="Consolas"/>
-          <w:sz w:val="20"/>
-          <w:szCs w:val="20"/>
-        </w:rPr>
-      </w:pPr>
-      <w:r>
-        <w:rPr>
-          <w:rFonts w:ascii="Consolas" w:hAnsi="Consolas" w:cs="Consolas"/>
-          <w:sz w:val="20"/>
-          <w:szCs w:val="20"/>
-        </w:rPr>
-        <w:tab/>
-      </w:r>
-      <w:r>
-        <w:rPr>
-          <w:rFonts w:ascii="Consolas" w:hAnsi="Consolas" w:cs="Consolas"/>
-          <w:sz w:val="20"/>
-          <w:szCs w:val="20"/>
-        </w:rPr>
-        <w:tab/>
-      </w:r>
-      <w:r>
-        <w:rPr>
-          <w:rFonts w:ascii="Consolas" w:hAnsi="Consolas" w:cs="Consolas"/>
-          <w:sz w:val="20"/>
-          <w:szCs w:val="20"/>
-        </w:rPr>
-        <w:tab/>
-        <w:t xml:space="preserve">aVar = aMean+ 5* aMean </w:t>
-      </w:r>
-    </w:p>
-    <w:p>
-      <w:pPr>
-        <w:autoSpaceDE w:val="0"/>
-        <w:autoSpaceDN w:val="0"/>
-        <w:adjustRightInd w:val="0"/>
-        <w:spacing w:after="0" w:line="240" w:lineRule="auto"/>
-        <w:rPr>
-          <w:rFonts w:ascii="Consolas" w:hAnsi="Consolas" w:cs="Consolas"/>
-          <w:sz w:val="20"/>
-          <w:szCs w:val="20"/>
-        </w:rPr>
-      </w:pPr>
-      <w:r>
-        <w:rPr>
-          <w:rFonts w:ascii="Consolas" w:hAnsi="Consolas" w:cs="Consolas"/>
-          <w:sz w:val="20"/>
-          <w:szCs w:val="20"/>
-        </w:rPr>
-        <w:tab/>
-      </w:r>
-      <w:r>
-        <w:rPr>
-          <w:rFonts w:ascii="Consolas" w:hAnsi="Consolas" w:cs="Consolas"/>
-          <w:sz w:val="20"/>
-          <w:szCs w:val="20"/>
-        </w:rPr>
-        <w:tab/>
-      </w:r>
-      <w:r>
-        <w:rPr>
-          <w:rFonts w:ascii="Consolas" w:hAnsi="Consolas" w:cs="Consolas"/>
-          <w:sz w:val="20"/>
-          <w:szCs w:val="20"/>
-        </w:rPr>
-        <w:tab/>
-        <w:t>aVal = round( max( rnorm(1,mean=aMean,sd=sqrt(aVar)), 1))</w:t>
-      </w:r>
-    </w:p>
-    <w:p>
-      <w:pPr>
-        <w:autoSpaceDE w:val="0"/>
-        <w:autoSpaceDN w:val="0"/>
-        <w:adjustRightInd w:val="0"/>
-        <w:spacing w:after="0" w:line="240" w:lineRule="auto"/>
-        <w:rPr>
-          <w:rFonts w:ascii="Consolas" w:hAnsi="Consolas" w:cs="Consolas"/>
-          <w:sz w:val="20"/>
-          <w:szCs w:val="20"/>
-        </w:rPr>
-      </w:pPr>
-      <w:r>
-        <w:rPr>
-          <w:rFonts w:ascii="Consolas" w:hAnsi="Consolas" w:cs="Consolas"/>
-          <w:sz w:val="20"/>
-          <w:szCs w:val="20"/>
-        </w:rPr>
-        <w:tab/>
-      </w:r>
-      <w:r>
-        <w:rPr>
-          <w:rFonts w:ascii="Consolas" w:hAnsi="Consolas" w:cs="Consolas"/>
-          <w:sz w:val="20"/>
-          <w:szCs w:val="20"/>
-        </w:rPr>
-        <w:tab/>
-      </w:r>
-      <w:r>
-        <w:rPr>
-          <w:rFonts w:ascii="Consolas" w:hAnsi="Consolas" w:cs="Consolas"/>
-          <w:sz w:val="20"/>
-          <w:szCs w:val="20"/>
-        </w:rPr>
-        <w:tab/>
-        <w:t>vals[j] = aVal</w:t>
-      </w:r>
+      </w:r>
+      <w:proofErr w:type="spellStart"/>
+      <w:r>
+        <w:rPr>
+          <w:rFonts w:ascii="Consolas" w:hAnsi="Consolas" w:cs="Consolas"/>
+          <w:sz w:val="20"/>
+          <w:szCs w:val="20"/>
+        </w:rPr>
+        <w:t>aMean</w:t>
+      </w:r>
+      <w:proofErr w:type="spellEnd"/>
+      <w:r>
+        <w:rPr>
+          <w:rFonts w:ascii="Consolas" w:hAnsi="Consolas" w:cs="Consolas"/>
+          <w:sz w:val="20"/>
+          <w:szCs w:val="20"/>
+        </w:rPr>
+        <w:t xml:space="preserve"> = j /10</w:t>
+      </w:r>
+    </w:p>
+    <w:p>
+      <w:pPr>
+        <w:autoSpaceDE w:val="0"/>
+        <w:autoSpaceDN w:val="0"/>
+        <w:adjustRightInd w:val="0"/>
+        <w:spacing w:after="0" w:line="240" w:lineRule="auto"/>
+        <w:rPr>
+          <w:rFonts w:ascii="Consolas" w:hAnsi="Consolas" w:cs="Consolas"/>
+          <w:sz w:val="20"/>
+          <w:szCs w:val="20"/>
+        </w:rPr>
+      </w:pPr>
+      <w:r>
+        <w:rPr>
+          <w:rFonts w:ascii="Consolas" w:hAnsi="Consolas" w:cs="Consolas"/>
+          <w:sz w:val="20"/>
+          <w:szCs w:val="20"/>
+        </w:rPr>
+        <w:tab/>
+      </w:r>
+      <w:r>
+        <w:rPr>
+          <w:rFonts w:ascii="Consolas" w:hAnsi="Consolas" w:cs="Consolas"/>
+          <w:sz w:val="20"/>
+          <w:szCs w:val="20"/>
+        </w:rPr>
+        <w:tab/>
+      </w:r>
+      <w:r>
+        <w:rPr>
+          <w:rFonts w:ascii="Consolas" w:hAnsi="Consolas" w:cs="Consolas"/>
+          <w:sz w:val="20"/>
+          <w:szCs w:val="20"/>
+        </w:rPr>
+        <w:tab/>
+      </w:r>
+      <w:proofErr w:type="spellStart"/>
+      <w:r>
+        <w:rPr>
+          <w:rFonts w:ascii="Consolas" w:hAnsi="Consolas" w:cs="Consolas"/>
+          <w:sz w:val="20"/>
+          <w:szCs w:val="20"/>
+        </w:rPr>
+        <w:t>aMean</w:t>
+      </w:r>
+      <w:proofErr w:type="spellEnd"/>
+      <w:r>
+        <w:rPr>
+          <w:rFonts w:ascii="Consolas" w:hAnsi="Consolas" w:cs="Consolas"/>
+          <w:sz w:val="20"/>
+          <w:szCs w:val="20"/>
+        </w:rPr>
+        <w:t xml:space="preserve"> = max( aMean,5)</w:t>
+      </w:r>
+    </w:p>
+    <w:p>
+      <w:pPr>
+        <w:autoSpaceDE w:val="0"/>
+        <w:autoSpaceDN w:val="0"/>
+        <w:adjustRightInd w:val="0"/>
+        <w:spacing w:after="0" w:line="240" w:lineRule="auto"/>
+        <w:rPr>
+          <w:rFonts w:ascii="Consolas" w:hAnsi="Consolas" w:cs="Consolas"/>
+          <w:sz w:val="20"/>
+          <w:szCs w:val="20"/>
+        </w:rPr>
+      </w:pPr>
+      <w:r>
+        <w:rPr>
+          <w:rFonts w:ascii="Consolas" w:hAnsi="Consolas" w:cs="Consolas"/>
+          <w:sz w:val="20"/>
+          <w:szCs w:val="20"/>
+        </w:rPr>
+        <w:tab/>
+      </w:r>
+      <w:r>
+        <w:rPr>
+          <w:rFonts w:ascii="Consolas" w:hAnsi="Consolas" w:cs="Consolas"/>
+          <w:sz w:val="20"/>
+          <w:szCs w:val="20"/>
+        </w:rPr>
+        <w:tab/>
+      </w:r>
+      <w:r>
+        <w:rPr>
+          <w:rFonts w:ascii="Consolas" w:hAnsi="Consolas" w:cs="Consolas"/>
+          <w:sz w:val="20"/>
+          <w:szCs w:val="20"/>
+        </w:rPr>
+        <w:tab/>
+      </w:r>
+      <w:proofErr w:type="spellStart"/>
+      <w:r>
+        <w:rPr>
+          <w:rFonts w:ascii="Consolas" w:hAnsi="Consolas" w:cs="Consolas"/>
+          <w:sz w:val="20"/>
+          <w:szCs w:val="20"/>
+        </w:rPr>
+        <w:t>aVar</w:t>
+      </w:r>
+      <w:proofErr w:type="spellEnd"/>
+      <w:r>
+        <w:rPr>
+          <w:rFonts w:ascii="Consolas" w:hAnsi="Consolas" w:cs="Consolas"/>
+          <w:sz w:val="20"/>
+          <w:szCs w:val="20"/>
+        </w:rPr>
+        <w:t xml:space="preserve"> = </w:t>
+      </w:r>
+      <w:proofErr w:type="spellStart"/>
+      <w:r>
+        <w:rPr>
+          <w:rFonts w:ascii="Consolas" w:hAnsi="Consolas" w:cs="Consolas"/>
+          <w:sz w:val="20"/>
+          <w:szCs w:val="20"/>
+        </w:rPr>
+        <w:t>aMean</w:t>
+      </w:r>
+      <w:proofErr w:type="spellEnd"/>
+      <w:r>
+        <w:rPr>
+          <w:rFonts w:ascii="Consolas" w:hAnsi="Consolas" w:cs="Consolas"/>
+          <w:sz w:val="20"/>
+          <w:szCs w:val="20"/>
+        </w:rPr>
+        <w:t xml:space="preserve">+ 5* </w:t>
+      </w:r>
+      <w:proofErr w:type="spellStart"/>
+      <w:r>
+        <w:rPr>
+          <w:rFonts w:ascii="Consolas" w:hAnsi="Consolas" w:cs="Consolas"/>
+          <w:sz w:val="20"/>
+          <w:szCs w:val="20"/>
+        </w:rPr>
+        <w:t>aMean</w:t>
+      </w:r>
+      <w:proofErr w:type="spellEnd"/>
+      <w:r>
+        <w:rPr>
+          <w:rFonts w:ascii="Consolas" w:hAnsi="Consolas" w:cs="Consolas"/>
+          <w:sz w:val="20"/>
+          <w:szCs w:val="20"/>
+        </w:rPr>
+        <w:t xml:space="preserve"> </w:t>
+      </w:r>
+    </w:p>
+    <w:p>
+      <w:pPr>
+        <w:autoSpaceDE w:val="0"/>
+        <w:autoSpaceDN w:val="0"/>
+        <w:adjustRightInd w:val="0"/>
+        <w:spacing w:after="0" w:line="240" w:lineRule="auto"/>
+        <w:rPr>
+          <w:rFonts w:ascii="Consolas" w:hAnsi="Consolas" w:cs="Consolas"/>
+          <w:sz w:val="20"/>
+          <w:szCs w:val="20"/>
+        </w:rPr>
+      </w:pPr>
+      <w:r>
+        <w:rPr>
+          <w:rFonts w:ascii="Consolas" w:hAnsi="Consolas" w:cs="Consolas"/>
+          <w:sz w:val="20"/>
+          <w:szCs w:val="20"/>
+        </w:rPr>
+        <w:tab/>
+      </w:r>
+      <w:r>
+        <w:rPr>
+          <w:rFonts w:ascii="Consolas" w:hAnsi="Consolas" w:cs="Consolas"/>
+          <w:sz w:val="20"/>
+          <w:szCs w:val="20"/>
+        </w:rPr>
+        <w:tab/>
+      </w:r>
+      <w:r>
+        <w:rPr>
+          <w:rFonts w:ascii="Consolas" w:hAnsi="Consolas" w:cs="Consolas"/>
+          <w:sz w:val="20"/>
+          <w:szCs w:val="20"/>
+        </w:rPr>
+        <w:tab/>
+      </w:r>
+      <w:proofErr w:type="spellStart"/>
+      <w:r>
+        <w:rPr>
+          <w:rFonts w:ascii="Consolas" w:hAnsi="Consolas" w:cs="Consolas"/>
+          <w:sz w:val="20"/>
+          <w:szCs w:val="20"/>
+        </w:rPr>
+        <w:t>aVal</w:t>
+      </w:r>
+      <w:proofErr w:type="spellEnd"/>
+      <w:r>
+        <w:rPr>
+          <w:rFonts w:ascii="Consolas" w:hAnsi="Consolas" w:cs="Consolas"/>
+          <w:sz w:val="20"/>
+          <w:szCs w:val="20"/>
+        </w:rPr>
+        <w:t xml:space="preserve"> = round( max( </w:t>
+      </w:r>
+      <w:proofErr w:type="spellStart"/>
+      <w:r>
+        <w:rPr>
+          <w:rFonts w:ascii="Consolas" w:hAnsi="Consolas" w:cs="Consolas"/>
+          <w:sz w:val="20"/>
+          <w:szCs w:val="20"/>
+        </w:rPr>
+        <w:t>rnorm</w:t>
+      </w:r>
+      <w:proofErr w:type="spellEnd"/>
+      <w:r>
+        <w:rPr>
+          <w:rFonts w:ascii="Consolas" w:hAnsi="Consolas" w:cs="Consolas"/>
+          <w:sz w:val="20"/>
+          <w:szCs w:val="20"/>
+        </w:rPr>
+        <w:t>(1,mean=</w:t>
+      </w:r>
+      <w:proofErr w:type="spellStart"/>
+      <w:r>
+        <w:rPr>
+          <w:rFonts w:ascii="Consolas" w:hAnsi="Consolas" w:cs="Consolas"/>
+          <w:sz w:val="20"/>
+          <w:szCs w:val="20"/>
+        </w:rPr>
+        <w:t>aMean,sd</w:t>
+      </w:r>
+      <w:proofErr w:type="spellEnd"/>
+      <w:r>
+        <w:rPr>
+          <w:rFonts w:ascii="Consolas" w:hAnsi="Consolas" w:cs="Consolas"/>
+          <w:sz w:val="20"/>
+          <w:szCs w:val="20"/>
+        </w:rPr>
+        <w:t>=</w:t>
+      </w:r>
+      <w:proofErr w:type="spellStart"/>
+      <w:r>
+        <w:rPr>
+          <w:rFonts w:ascii="Consolas" w:hAnsi="Consolas" w:cs="Consolas"/>
+          <w:sz w:val="20"/>
+          <w:szCs w:val="20"/>
+        </w:rPr>
+        <w:t>sqrt</w:t>
+      </w:r>
+      <w:proofErr w:type="spellEnd"/>
+      <w:r>
+        <w:rPr>
+          <w:rFonts w:ascii="Consolas" w:hAnsi="Consolas" w:cs="Consolas"/>
+          <w:sz w:val="20"/>
+          <w:szCs w:val="20"/>
+        </w:rPr>
+        <w:t>(</w:t>
+      </w:r>
+      <w:proofErr w:type="spellStart"/>
+      <w:r>
+        <w:rPr>
+          <w:rFonts w:ascii="Consolas" w:hAnsi="Consolas" w:cs="Consolas"/>
+          <w:sz w:val="20"/>
+          <w:szCs w:val="20"/>
+        </w:rPr>
+        <w:t>aVar</w:t>
+      </w:r>
+      <w:proofErr w:type="spellEnd"/>
+      <w:r>
+        <w:rPr>
+          <w:rFonts w:ascii="Consolas" w:hAnsi="Consolas" w:cs="Consolas"/>
+          <w:sz w:val="20"/>
+          <w:szCs w:val="20"/>
+        </w:rPr>
+        <w:t>)), 1))</w:t>
+      </w:r>
+    </w:p>
+    <w:p>
+      <w:pPr>
+        <w:autoSpaceDE w:val="0"/>
+        <w:autoSpaceDN w:val="0"/>
+        <w:adjustRightInd w:val="0"/>
+        <w:spacing w:after="0" w:line="240" w:lineRule="auto"/>
+        <w:rPr>
+          <w:rFonts w:ascii="Consolas" w:hAnsi="Consolas" w:cs="Consolas"/>
+          <w:sz w:val="20"/>
+          <w:szCs w:val="20"/>
+        </w:rPr>
+      </w:pPr>
+      <w:r>
+        <w:rPr>
+          <w:rFonts w:ascii="Consolas" w:hAnsi="Consolas" w:cs="Consolas"/>
+          <w:sz w:val="20"/>
+          <w:szCs w:val="20"/>
+        </w:rPr>
+        <w:tab/>
+      </w:r>
+      <w:r>
+        <w:rPr>
+          <w:rFonts w:ascii="Consolas" w:hAnsi="Consolas" w:cs="Consolas"/>
+          <w:sz w:val="20"/>
+          <w:szCs w:val="20"/>
+        </w:rPr>
+        <w:tab/>
+      </w:r>
+      <w:r>
+        <w:rPr>
+          <w:rFonts w:ascii="Consolas" w:hAnsi="Consolas" w:cs="Consolas"/>
+          <w:sz w:val="20"/>
+          <w:szCs w:val="20"/>
+        </w:rPr>
+        <w:tab/>
+      </w:r>
+      <w:proofErr w:type="spellStart"/>
+      <w:r>
+        <w:rPr>
+          <w:rFonts w:ascii="Consolas" w:hAnsi="Consolas" w:cs="Consolas"/>
+          <w:sz w:val="20"/>
+          <w:szCs w:val="20"/>
+        </w:rPr>
+        <w:t>vals</w:t>
+      </w:r>
+      <w:proofErr w:type="spellEnd"/>
+      <w:r>
+        <w:rPr>
+          <w:rFonts w:ascii="Consolas" w:hAnsi="Consolas" w:cs="Consolas"/>
+          <w:sz w:val="20"/>
+          <w:szCs w:val="20"/>
+        </w:rPr>
+        <w:t xml:space="preserve">[j] = </w:t>
+      </w:r>
+      <w:proofErr w:type="spellStart"/>
+      <w:r>
+        <w:rPr>
+          <w:rFonts w:ascii="Consolas" w:hAnsi="Consolas" w:cs="Consolas"/>
+          <w:sz w:val="20"/>
+          <w:szCs w:val="20"/>
+        </w:rPr>
+        <w:t>aVal</w:t>
+      </w:r>
+      <w:proofErr w:type="spellEnd"/>
     </w:p>
     <w:p>
       <w:pPr>
@@ -849,67 +1267,129 @@
           <w:szCs w:val="20"/>
         </w:rPr>
         <w:tab/>
-        <w:t>colName &lt;- paste( "sample" , i ,sep="")</w:t>
-      </w:r>
-    </w:p>
-    <w:p>
-      <w:pPr>
-        <w:autoSpaceDE w:val="0"/>
-        <w:autoSpaceDN w:val="0"/>
-        <w:adjustRightInd w:val="0"/>
-        <w:spacing w:after="0" w:line="240" w:lineRule="auto"/>
-        <w:rPr>
-          <w:rFonts w:ascii="Consolas" w:hAnsi="Consolas" w:cs="Consolas"/>
-          <w:sz w:val="20"/>
-          <w:szCs w:val="20"/>
-        </w:rPr>
-      </w:pPr>
-      <w:r>
-        <w:rPr>
-          <w:rFonts w:ascii="Consolas" w:hAnsi="Consolas" w:cs="Consolas"/>
-          <w:sz w:val="20"/>
-          <w:szCs w:val="20"/>
-        </w:rPr>
-        <w:tab/>
-      </w:r>
-      <w:r>
-        <w:rPr>
-          <w:rFonts w:ascii="Consolas" w:hAnsi="Consolas" w:cs="Consolas"/>
-          <w:sz w:val="20"/>
-          <w:szCs w:val="20"/>
-        </w:rPr>
-        <w:tab/>
-      </w:r>
-    </w:p>
-    <w:p>
-      <w:pPr>
-        <w:autoSpaceDE w:val="0"/>
-        <w:autoSpaceDN w:val="0"/>
-        <w:adjustRightInd w:val="0"/>
-        <w:spacing w:after="0" w:line="240" w:lineRule="auto"/>
-        <w:rPr>
-          <w:rFonts w:ascii="Consolas" w:hAnsi="Consolas" w:cs="Consolas"/>
-          <w:sz w:val="20"/>
-          <w:szCs w:val="20"/>
-        </w:rPr>
-      </w:pPr>
-      <w:r>
-        <w:rPr>
-          <w:rFonts w:ascii="Consolas" w:hAnsi="Consolas" w:cs="Consolas"/>
-          <w:sz w:val="20"/>
-          <w:szCs w:val="20"/>
-        </w:rPr>
-        <w:tab/>
-      </w:r>
-      <w:r>
-        <w:rPr>
-          <w:rFonts w:ascii="Consolas" w:hAnsi="Consolas" w:cs="Consolas"/>
-          <w:sz w:val="20"/>
-          <w:szCs w:val="20"/>
-        </w:rPr>
-        <w:tab/>
-        <w:t>myFrame[[colName]] = vals</w:t>
-      </w:r>
+      </w:r>
+      <w:proofErr w:type="spellStart"/>
+      <w:r>
+        <w:rPr>
+          <w:rFonts w:ascii="Consolas" w:hAnsi="Consolas" w:cs="Consolas"/>
+          <w:sz w:val="20"/>
+          <w:szCs w:val="20"/>
+        </w:rPr>
+        <w:t>colName</w:t>
+      </w:r>
+      <w:proofErr w:type="spellEnd"/>
+      <w:r>
+        <w:rPr>
+          <w:rFonts w:ascii="Consolas" w:hAnsi="Consolas" w:cs="Consolas"/>
+          <w:sz w:val="20"/>
+          <w:szCs w:val="20"/>
+        </w:rPr>
+        <w:t xml:space="preserve"> &lt;- paste( "sample" , i ,sep="")</w:t>
+      </w:r>
+    </w:p>
+    <w:p>
+      <w:pPr>
+        <w:autoSpaceDE w:val="0"/>
+        <w:autoSpaceDN w:val="0"/>
+        <w:adjustRightInd w:val="0"/>
+        <w:spacing w:after="0" w:line="240" w:lineRule="auto"/>
+        <w:rPr>
+          <w:rFonts w:ascii="Consolas" w:hAnsi="Consolas" w:cs="Consolas"/>
+          <w:sz w:val="20"/>
+          <w:szCs w:val="20"/>
+        </w:rPr>
+      </w:pPr>
+      <w:r>
+        <w:rPr>
+          <w:rFonts w:ascii="Consolas" w:hAnsi="Consolas" w:cs="Consolas"/>
+          <w:sz w:val="20"/>
+          <w:szCs w:val="20"/>
+        </w:rPr>
+        <w:tab/>
+      </w:r>
+      <w:r>
+        <w:rPr>
+          <w:rFonts w:ascii="Consolas" w:hAnsi="Consolas" w:cs="Consolas"/>
+          <w:sz w:val="20"/>
+          <w:szCs w:val="20"/>
+        </w:rPr>
+        <w:tab/>
+      </w:r>
+    </w:p>
+    <w:p>
+      <w:pPr>
+        <w:autoSpaceDE w:val="0"/>
+        <w:autoSpaceDN w:val="0"/>
+        <w:adjustRightInd w:val="0"/>
+        <w:spacing w:after="0" w:line="240" w:lineRule="auto"/>
+        <w:rPr>
+          <w:rFonts w:ascii="Consolas" w:hAnsi="Consolas" w:cs="Consolas"/>
+          <w:sz w:val="20"/>
+          <w:szCs w:val="20"/>
+        </w:rPr>
+      </w:pPr>
+      <w:r>
+        <w:rPr>
+          <w:rFonts w:ascii="Consolas" w:hAnsi="Consolas" w:cs="Consolas"/>
+          <w:sz w:val="20"/>
+          <w:szCs w:val="20"/>
+        </w:rPr>
+        <w:tab/>
+      </w:r>
+      <w:r>
+        <w:rPr>
+          <w:rFonts w:ascii="Consolas" w:hAnsi="Consolas" w:cs="Consolas"/>
+          <w:sz w:val="20"/>
+          <w:szCs w:val="20"/>
+        </w:rPr>
+        <w:tab/>
+      </w:r>
+      <w:proofErr w:type="spellStart"/>
+      <w:r>
+        <w:rPr>
+          <w:rFonts w:ascii="Consolas" w:hAnsi="Consolas" w:cs="Consolas"/>
+          <w:sz w:val="20"/>
+          <w:szCs w:val="20"/>
+        </w:rPr>
+        <w:t>myFrame</w:t>
+      </w:r>
+      <w:proofErr w:type="spellEnd"/>
+      <w:r>
+        <w:rPr>
+          <w:rFonts w:ascii="Consolas" w:hAnsi="Consolas" w:cs="Consolas"/>
+          <w:sz w:val="20"/>
+          <w:szCs w:val="20"/>
+        </w:rPr>
+        <w:t>[[</w:t>
+      </w:r>
+      <w:proofErr w:type="spellStart"/>
+      <w:r>
+        <w:rPr>
+          <w:rFonts w:ascii="Consolas" w:hAnsi="Consolas" w:cs="Consolas"/>
+          <w:sz w:val="20"/>
+          <w:szCs w:val="20"/>
+        </w:rPr>
+        <w:t>colName</w:t>
+      </w:r>
+      <w:proofErr w:type="spellEnd"/>
+      <w:r>
+        <w:rPr>
+          <w:rFonts w:ascii="Consolas" w:hAnsi="Consolas" w:cs="Consolas"/>
+          <w:sz w:val="20"/>
+          <w:szCs w:val="20"/>
+        </w:rPr>
+        <w:t xml:space="preserve">]] = </w:t>
+      </w:r>
+      <w:proofErr w:type="spellStart"/>
+      <w:r>
+        <w:rPr>
+          <w:rFonts w:ascii="Consolas" w:hAnsi="Consolas" w:cs="Consolas"/>
+          <w:sz w:val="20"/>
+          <w:szCs w:val="20"/>
+        </w:rPr>
+        <w:t>vals</w:t>
+      </w:r>
+      <w:proofErr w:type="spellEnd"/>
     </w:p>
     <w:p>
       <w:pPr>
@@ -957,34 +1437,90 @@
           <w:szCs w:val="20"/>
         </w:rPr>
       </w:pPr>
-      <w:r>
-        <w:rPr>
-          <w:rFonts w:ascii="Consolas" w:hAnsi="Consolas" w:cs="Consolas"/>
-          <w:sz w:val="20"/>
-          <w:szCs w:val="20"/>
-        </w:rPr>
-        <w:t>myFrame["tempColumn"] &lt;- NULL</w:t>
-      </w:r>
-    </w:p>
-    <w:p>
-      <w:pPr>
-        <w:autoSpaceDE w:val="0"/>
-        <w:autoSpaceDN w:val="0"/>
-        <w:adjustRightInd w:val="0"/>
-        <w:spacing w:after="0" w:line="240" w:lineRule="auto"/>
-        <w:rPr>
-          <w:rFonts w:ascii="Consolas" w:hAnsi="Consolas" w:cs="Consolas"/>
-          <w:sz w:val="20"/>
-          <w:szCs w:val="20"/>
-        </w:rPr>
-      </w:pPr>
-      <w:r>
-        <w:rPr>
-          <w:rFonts w:ascii="Consolas" w:hAnsi="Consolas" w:cs="Consolas"/>
-          <w:sz w:val="20"/>
-          <w:szCs w:val="20"/>
-        </w:rPr>
-        <w:t>row.names(myFrame) &lt;- paste("Gene_",1:numRows,sep="")</w:t>
+      <w:proofErr w:type="spellStart"/>
+      <w:r>
+        <w:rPr>
+          <w:rFonts w:ascii="Consolas" w:hAnsi="Consolas" w:cs="Consolas"/>
+          <w:sz w:val="20"/>
+          <w:szCs w:val="20"/>
+        </w:rPr>
+        <w:t>myFrame</w:t>
+      </w:r>
+      <w:proofErr w:type="spellEnd"/>
+      <w:r>
+        <w:rPr>
+          <w:rFonts w:ascii="Consolas" w:hAnsi="Consolas" w:cs="Consolas"/>
+          <w:sz w:val="20"/>
+          <w:szCs w:val="20"/>
+        </w:rPr>
+        <w:t>["</w:t>
+      </w:r>
+      <w:proofErr w:type="spellStart"/>
+      <w:r>
+        <w:rPr>
+          <w:rFonts w:ascii="Consolas" w:hAnsi="Consolas" w:cs="Consolas"/>
+          <w:sz w:val="20"/>
+          <w:szCs w:val="20"/>
+        </w:rPr>
+        <w:t>tempColumn</w:t>
+      </w:r>
+      <w:proofErr w:type="spellEnd"/>
+      <w:r>
+        <w:rPr>
+          <w:rFonts w:ascii="Consolas" w:hAnsi="Consolas" w:cs="Consolas"/>
+          <w:sz w:val="20"/>
+          <w:szCs w:val="20"/>
+        </w:rPr>
+        <w:t>"] &lt;- NULL</w:t>
+      </w:r>
+    </w:p>
+    <w:p>
+      <w:pPr>
+        <w:autoSpaceDE w:val="0"/>
+        <w:autoSpaceDN w:val="0"/>
+        <w:adjustRightInd w:val="0"/>
+        <w:spacing w:after="0" w:line="240" w:lineRule="auto"/>
+        <w:rPr>
+          <w:rFonts w:ascii="Consolas" w:hAnsi="Consolas" w:cs="Consolas"/>
+          <w:sz w:val="20"/>
+          <w:szCs w:val="20"/>
+        </w:rPr>
+      </w:pPr>
+      <w:proofErr w:type="spellStart"/>
+      <w:r>
+        <w:rPr>
+          <w:rFonts w:ascii="Consolas" w:hAnsi="Consolas" w:cs="Consolas"/>
+          <w:sz w:val="20"/>
+          <w:szCs w:val="20"/>
+        </w:rPr>
+        <w:t>row.names</w:t>
+      </w:r>
+      <w:proofErr w:type="spellEnd"/>
+      <w:r>
+        <w:rPr>
+          <w:rFonts w:ascii="Consolas" w:hAnsi="Consolas" w:cs="Consolas"/>
+          <w:sz w:val="20"/>
+          <w:szCs w:val="20"/>
+        </w:rPr>
+        <w:t>(</w:t>
+      </w:r>
+      <w:proofErr w:type="spellStart"/>
+      <w:r>
+        <w:rPr>
+          <w:rFonts w:ascii="Consolas" w:hAnsi="Consolas" w:cs="Consolas"/>
+          <w:sz w:val="20"/>
+          <w:szCs w:val="20"/>
+        </w:rPr>
+        <w:t>myFrame</w:t>
+      </w:r>
+      <w:proofErr w:type="spellEnd"/>
+      <w:r>
+        <w:rPr>
+          <w:rFonts w:ascii="Consolas" w:hAnsi="Consolas" w:cs="Consolas"/>
+          <w:sz w:val="20"/>
+          <w:szCs w:val="20"/>
+        </w:rPr>
+        <w:t>) &lt;- paste("Gene_",1:numRows,sep="")</w:t>
       </w:r>
     </w:p>
     <w:p>
@@ -996,7 +1532,15 @@
       </w:pPr>
       <w:r>
         <w:lastRenderedPageBreak/>
-        <w:t xml:space="preserve">(3) Following the example in Lecture #11 (or the DeSeq vignette here: </w:t>
+        <w:t xml:space="preserve">(3) Following the example in Lecture #11 (or the </w:t>
+      </w:r>
+      <w:proofErr w:type="spellStart"/>
+      <w:r>
+        <w:t>DeSeq</w:t>
+      </w:r>
+      <w:proofErr w:type="spellEnd"/>
+      <w:r>
+        <w:t xml:space="preserve"> vignette here: </w:t>
       </w:r>
       <w:r>
         <w:t xml:space="preserve"> </w:t>
@@ -1017,16 +1561,48 @@
       </w:pPr>
       <w:r>
         <w:tab/>
-        <w:t>run newCountDataSet() and then estimateSizeFactors() and then</w:t>
-      </w:r>
-      <w:r>
-        <w:t xml:space="preserve"> estimateDispersions() and finally </w:t>
-      </w:r>
-      <w:r>
-        <w:t xml:space="preserve"> nbi</w:t>
-      </w:r>
-      <w:r>
-        <w:t xml:space="preserve">nomTest() </w:t>
+        <w:t xml:space="preserve">run </w:t>
+      </w:r>
+      <w:proofErr w:type="spellStart"/>
+      <w:r>
+        <w:t>newCountDataSet</w:t>
+      </w:r>
+      <w:proofErr w:type="spellEnd"/>
+      <w:r>
+        <w:t xml:space="preserve">() and then </w:t>
+      </w:r>
+      <w:proofErr w:type="spellStart"/>
+      <w:r>
+        <w:t>estimateSizeFactors</w:t>
+      </w:r>
+      <w:proofErr w:type="spellEnd"/>
+      <w:r>
+        <w:t>() and then</w:t>
+      </w:r>
+      <w:r>
+        <w:t xml:space="preserve"> </w:t>
+      </w:r>
+      <w:proofErr w:type="spellStart"/>
+      <w:r>
+        <w:t>estimateDispersions</w:t>
+      </w:r>
+      <w:proofErr w:type="spellEnd"/>
+      <w:r>
+        <w:t xml:space="preserve">() and finally </w:t>
+      </w:r>
+      <w:r>
+        <w:t xml:space="preserve"> </w:t>
+      </w:r>
+      <w:proofErr w:type="spellStart"/>
+      <w:r>
+        <w:t>nbi</w:t>
+      </w:r>
+      <w:r>
+        <w:t>nomTest</w:t>
+      </w:r>
+      <w:proofErr w:type="spellEnd"/>
+      <w:r>
+        <w:t xml:space="preserve">() </w:t>
       </w:r>
       <w:r>
         <w:t xml:space="preserve">on </w:t>
@@ -1082,7 +1658,15 @@
         <w:t xml:space="preserve">(A) If </w:t>
       </w:r>
       <w:r>
-        <w:t xml:space="preserve">"cds" </w:t>
+        <w:t>"</w:t>
+      </w:r>
+      <w:proofErr w:type="spellStart"/>
+      <w:r>
+        <w:t>cds</w:t>
+      </w:r>
+      <w:proofErr w:type="spellEnd"/>
+      <w:r>
+        <w:t xml:space="preserve">" </w:t>
       </w:r>
       <w:r>
         <w:t>is your  count dataset</w:t>
@@ -1097,7 +1681,15 @@
         <w:t xml:space="preserve">make a graph showing the </w:t>
       </w:r>
       <w:r>
-        <w:t>relationship between DeSeq's estimated mean and variance for each gene</w:t>
+        <w:t xml:space="preserve">relationship between </w:t>
+      </w:r>
+      <w:proofErr w:type="spellStart"/>
+      <w:r>
+        <w:t>DeSeq's</w:t>
+      </w:r>
+      <w:proofErr w:type="spellEnd"/>
+      <w:r>
+        <w:t xml:space="preserve"> estimated mean and variance for each gene</w:t>
       </w:r>
       <w:r>
         <w:t>.  This can be accomplished with the following code on a CDS object:</w:t>
@@ -1139,6 +1731,7 @@
         </w:rPr>
         <w:t>means &lt;- apply(counts(</w:t>
       </w:r>
+      <w:proofErr w:type="spellStart"/>
       <w:r>
         <w:rPr>
           <w:rFonts w:ascii="Courier New" w:hAnsi="Courier New" w:cs="Courier New"/>
@@ -1155,29 +1748,67 @@
           <w:sz w:val="20"/>
           <w:szCs w:val="20"/>
         </w:rPr>
-        <w:t>,normalized=TRUE), 1,mean)</w:t>
-      </w:r>
-    </w:p>
-    <w:p>
-      <w:pPr>
-        <w:autoSpaceDE w:val="0"/>
-        <w:autoSpaceDN w:val="0"/>
-        <w:adjustRightInd w:val="0"/>
-        <w:spacing w:after="0" w:line="240" w:lineRule="auto"/>
-        <w:rPr>
-          <w:rFonts w:ascii="Courier New" w:hAnsi="Courier New" w:cs="Courier New"/>
-          <w:sz w:val="20"/>
-          <w:szCs w:val="20"/>
-        </w:rPr>
-      </w:pPr>
-      <w:r>
-        <w:rPr>
-          <w:rFonts w:ascii="Courier New" w:hAnsi="Courier New" w:cs="Courier New"/>
-          <w:sz w:val="20"/>
-          <w:szCs w:val="20"/>
-        </w:rPr>
-        <w:t xml:space="preserve">myInfo &lt;- fitInfo( </w:t>
-      </w:r>
+        <w:t>,normalized</w:t>
+      </w:r>
+      <w:proofErr w:type="spellEnd"/>
+      <w:r>
+        <w:rPr>
+          <w:rFonts w:ascii="Courier New" w:hAnsi="Courier New" w:cs="Courier New"/>
+          <w:sz w:val="20"/>
+          <w:szCs w:val="20"/>
+        </w:rPr>
+        <w:t>=TRUE), 1,mean)</w:t>
+      </w:r>
+    </w:p>
+    <w:p>
+      <w:pPr>
+        <w:autoSpaceDE w:val="0"/>
+        <w:autoSpaceDN w:val="0"/>
+        <w:adjustRightInd w:val="0"/>
+        <w:spacing w:after="0" w:line="240" w:lineRule="auto"/>
+        <w:rPr>
+          <w:rFonts w:ascii="Courier New" w:hAnsi="Courier New" w:cs="Courier New"/>
+          <w:sz w:val="20"/>
+          <w:szCs w:val="20"/>
+        </w:rPr>
+      </w:pPr>
+      <w:proofErr w:type="spellStart"/>
+      <w:r>
+        <w:rPr>
+          <w:rFonts w:ascii="Courier New" w:hAnsi="Courier New" w:cs="Courier New"/>
+          <w:sz w:val="20"/>
+          <w:szCs w:val="20"/>
+        </w:rPr>
+        <w:t>myInfo</w:t>
+      </w:r>
+      <w:proofErr w:type="spellEnd"/>
+      <w:r>
+        <w:rPr>
+          <w:rFonts w:ascii="Courier New" w:hAnsi="Courier New" w:cs="Courier New"/>
+          <w:sz w:val="20"/>
+          <w:szCs w:val="20"/>
+        </w:rPr>
+        <w:t xml:space="preserve"> &lt;- </w:t>
+      </w:r>
+      <w:proofErr w:type="spellStart"/>
+      <w:r>
+        <w:rPr>
+          <w:rFonts w:ascii="Courier New" w:hAnsi="Courier New" w:cs="Courier New"/>
+          <w:sz w:val="20"/>
+          <w:szCs w:val="20"/>
+        </w:rPr>
+        <w:t>fitInfo</w:t>
+      </w:r>
+      <w:proofErr w:type="spellEnd"/>
+      <w:r>
+        <w:rPr>
+          <w:rFonts w:ascii="Courier New" w:hAnsi="Courier New" w:cs="Courier New"/>
+          <w:sz w:val="20"/>
+          <w:szCs w:val="20"/>
+        </w:rPr>
+        <w:t xml:space="preserve">( </w:t>
+      </w:r>
+      <w:proofErr w:type="spellStart"/>
       <w:r>
         <w:rPr>
           <w:rFonts w:ascii="Courier New" w:hAnsi="Courier New" w:cs="Courier New"/>
@@ -1188,6 +1819,7 @@
         </w:rPr>
         <w:t>cds</w:t>
       </w:r>
+      <w:proofErr w:type="spellEnd"/>
       <w:r>
         <w:rPr>
           <w:rFonts w:ascii="Courier New" w:hAnsi="Courier New" w:cs="Courier New"/>
@@ -1228,84 +1860,175 @@
           <w:sz w:val="20"/>
           <w:szCs w:val="20"/>
         </w:rPr>
-        <w:t># DeSeq's estimate of variance calculated for each gene</w:t>
-      </w:r>
-    </w:p>
-    <w:p>
-      <w:pPr>
-        <w:autoSpaceDE w:val="0"/>
-        <w:autoSpaceDN w:val="0"/>
-        <w:adjustRightInd w:val="0"/>
-        <w:spacing w:after="0" w:line="240" w:lineRule="auto"/>
-        <w:rPr>
-          <w:rFonts w:ascii="Courier New" w:hAnsi="Courier New" w:cs="Courier New"/>
-          <w:sz w:val="20"/>
-          <w:szCs w:val="20"/>
-        </w:rPr>
-      </w:pPr>
-      <w:r>
-        <w:rPr>
-          <w:rFonts w:ascii="Courier New" w:hAnsi="Courier New" w:cs="Courier New"/>
-          <w:sz w:val="20"/>
-          <w:szCs w:val="20"/>
-        </w:rPr>
-        <w:t>plot(means, means * means* myInfo$perGeneDispEsts)</w:t>
-      </w:r>
-    </w:p>
-    <w:p>
-      <w:pPr>
-        <w:autoSpaceDE w:val="0"/>
-        <w:autoSpaceDN w:val="0"/>
-        <w:adjustRightInd w:val="0"/>
-        <w:spacing w:after="0" w:line="240" w:lineRule="auto"/>
-        <w:rPr>
-          <w:rFonts w:ascii="Courier New" w:hAnsi="Courier New" w:cs="Courier New"/>
-          <w:sz w:val="20"/>
-          <w:szCs w:val="20"/>
-        </w:rPr>
-      </w:pPr>
-    </w:p>
-    <w:p>
-      <w:pPr>
-        <w:autoSpaceDE w:val="0"/>
-        <w:autoSpaceDN w:val="0"/>
-        <w:adjustRightInd w:val="0"/>
-        <w:spacing w:after="0" w:line="240" w:lineRule="auto"/>
-        <w:rPr>
-          <w:rFonts w:ascii="Courier New" w:hAnsi="Courier New" w:cs="Courier New"/>
-          <w:sz w:val="20"/>
-          <w:szCs w:val="20"/>
-        </w:rPr>
-      </w:pPr>
-      <w:r>
-        <w:rPr>
-          <w:rFonts w:ascii="Courier New" w:hAnsi="Courier New" w:cs="Courier New"/>
-          <w:sz w:val="20"/>
-          <w:szCs w:val="20"/>
-        </w:rPr>
-        <w:t># the fit that DeSeq uses for the pooled "varince"</w:t>
-      </w:r>
-    </w:p>
-    <w:p>
-      <w:pPr>
-        <w:autoSpaceDE w:val="0"/>
-        <w:autoSpaceDN w:val="0"/>
-        <w:adjustRightInd w:val="0"/>
-        <w:spacing w:after="0" w:line="240" w:lineRule="auto"/>
-        <w:rPr>
-          <w:rFonts w:ascii="Courier New" w:hAnsi="Courier New" w:cs="Courier New"/>
-          <w:sz w:val="20"/>
-          <w:szCs w:val="20"/>
-        </w:rPr>
-      </w:pPr>
-      <w:r>
-        <w:rPr>
-          <w:rFonts w:ascii="Courier New" w:hAnsi="Courier New" w:cs="Courier New"/>
-          <w:sz w:val="20"/>
-          <w:szCs w:val="20"/>
-        </w:rPr>
-        <w:t>lines(means, means*means* myInfo$dispFunc(means),</w:t>
-      </w:r>
+        <w:t xml:space="preserve"># </w:t>
+      </w:r>
+      <w:proofErr w:type="spellStart"/>
+      <w:r>
+        <w:rPr>
+          <w:rFonts w:ascii="Courier New" w:hAnsi="Courier New" w:cs="Courier New"/>
+          <w:sz w:val="20"/>
+          <w:szCs w:val="20"/>
+        </w:rPr>
+        <w:t>DeSeq's</w:t>
+      </w:r>
+      <w:proofErr w:type="spellEnd"/>
+      <w:r>
+        <w:rPr>
+          <w:rFonts w:ascii="Courier New" w:hAnsi="Courier New" w:cs="Courier New"/>
+          <w:sz w:val="20"/>
+          <w:szCs w:val="20"/>
+        </w:rPr>
+        <w:t xml:space="preserve"> estimate of variance calculated for each gene</w:t>
+      </w:r>
+    </w:p>
+    <w:p>
+      <w:pPr>
+        <w:autoSpaceDE w:val="0"/>
+        <w:autoSpaceDN w:val="0"/>
+        <w:adjustRightInd w:val="0"/>
+        <w:spacing w:after="0" w:line="240" w:lineRule="auto"/>
+        <w:rPr>
+          <w:rFonts w:ascii="Courier New" w:hAnsi="Courier New" w:cs="Courier New"/>
+          <w:sz w:val="20"/>
+          <w:szCs w:val="20"/>
+        </w:rPr>
+      </w:pPr>
+      <w:r>
+        <w:rPr>
+          <w:rFonts w:ascii="Courier New" w:hAnsi="Courier New" w:cs="Courier New"/>
+          <w:sz w:val="20"/>
+          <w:szCs w:val="20"/>
+        </w:rPr>
+        <w:t xml:space="preserve">plot(means, means * means* </w:t>
+      </w:r>
+      <w:proofErr w:type="spellStart"/>
+      <w:r>
+        <w:rPr>
+          <w:rFonts w:ascii="Courier New" w:hAnsi="Courier New" w:cs="Courier New"/>
+          <w:sz w:val="20"/>
+          <w:szCs w:val="20"/>
+        </w:rPr>
+        <w:t>myInfo$perGeneDispEsts</w:t>
+      </w:r>
+      <w:proofErr w:type="spellEnd"/>
+      <w:r>
+        <w:rPr>
+          <w:rFonts w:ascii="Courier New" w:hAnsi="Courier New" w:cs="Courier New"/>
+          <w:sz w:val="20"/>
+          <w:szCs w:val="20"/>
+        </w:rPr>
+        <w:t>)</w:t>
+      </w:r>
+    </w:p>
+    <w:p>
+      <w:pPr>
+        <w:autoSpaceDE w:val="0"/>
+        <w:autoSpaceDN w:val="0"/>
+        <w:adjustRightInd w:val="0"/>
+        <w:spacing w:after="0" w:line="240" w:lineRule="auto"/>
+        <w:rPr>
+          <w:rFonts w:ascii="Courier New" w:hAnsi="Courier New" w:cs="Courier New"/>
+          <w:sz w:val="20"/>
+          <w:szCs w:val="20"/>
+        </w:rPr>
+      </w:pPr>
+    </w:p>
+    <w:p>
+      <w:pPr>
+        <w:autoSpaceDE w:val="0"/>
+        <w:autoSpaceDN w:val="0"/>
+        <w:adjustRightInd w:val="0"/>
+        <w:spacing w:after="0" w:line="240" w:lineRule="auto"/>
+        <w:rPr>
+          <w:rFonts w:ascii="Courier New" w:hAnsi="Courier New" w:cs="Courier New"/>
+          <w:sz w:val="20"/>
+          <w:szCs w:val="20"/>
+        </w:rPr>
+      </w:pPr>
+      <w:r>
+        <w:rPr>
+          <w:rFonts w:ascii="Courier New" w:hAnsi="Courier New" w:cs="Courier New"/>
+          <w:sz w:val="20"/>
+          <w:szCs w:val="20"/>
+        </w:rPr>
+        <w:t xml:space="preserve"># the fit that </w:t>
+      </w:r>
+      <w:proofErr w:type="spellStart"/>
+      <w:r>
+        <w:rPr>
+          <w:rFonts w:ascii="Courier New" w:hAnsi="Courier New" w:cs="Courier New"/>
+          <w:sz w:val="20"/>
+          <w:szCs w:val="20"/>
+        </w:rPr>
+        <w:t>DeSeq</w:t>
+      </w:r>
+      <w:proofErr w:type="spellEnd"/>
+      <w:r>
+        <w:rPr>
+          <w:rFonts w:ascii="Courier New" w:hAnsi="Courier New" w:cs="Courier New"/>
+          <w:sz w:val="20"/>
+          <w:szCs w:val="20"/>
+        </w:rPr>
+        <w:t xml:space="preserve"> uses for the pooled "</w:t>
+      </w:r>
+      <w:proofErr w:type="spellStart"/>
+      <w:r>
+        <w:rPr>
+          <w:rFonts w:ascii="Courier New" w:hAnsi="Courier New" w:cs="Courier New"/>
+          <w:sz w:val="20"/>
+          <w:szCs w:val="20"/>
+        </w:rPr>
+        <w:t>varince</w:t>
+      </w:r>
+      <w:proofErr w:type="spellEnd"/>
+      <w:r>
+        <w:rPr>
+          <w:rFonts w:ascii="Courier New" w:hAnsi="Courier New" w:cs="Courier New"/>
+          <w:sz w:val="20"/>
+          <w:szCs w:val="20"/>
+        </w:rPr>
+        <w:t>"</w:t>
+      </w:r>
+    </w:p>
+    <w:p>
+      <w:pPr>
+        <w:autoSpaceDE w:val="0"/>
+        <w:autoSpaceDN w:val="0"/>
+        <w:adjustRightInd w:val="0"/>
+        <w:spacing w:after="0" w:line="240" w:lineRule="auto"/>
+        <w:rPr>
+          <w:rFonts w:ascii="Courier New" w:hAnsi="Courier New" w:cs="Courier New"/>
+          <w:sz w:val="20"/>
+          <w:szCs w:val="20"/>
+        </w:rPr>
+      </w:pPr>
+      <w:r>
+        <w:rPr>
+          <w:rFonts w:ascii="Courier New" w:hAnsi="Courier New" w:cs="Courier New"/>
+          <w:sz w:val="20"/>
+          <w:szCs w:val="20"/>
+        </w:rPr>
+        <w:t xml:space="preserve">lines(means, means*means* </w:t>
+      </w:r>
+      <w:proofErr w:type="spellStart"/>
+      <w:r>
+        <w:rPr>
+          <w:rFonts w:ascii="Courier New" w:hAnsi="Courier New" w:cs="Courier New"/>
+          <w:sz w:val="20"/>
+          <w:szCs w:val="20"/>
+        </w:rPr>
+        <w:t>myInfo$dispFunc</w:t>
+      </w:r>
+      <w:proofErr w:type="spellEnd"/>
+      <w:r>
+        <w:rPr>
+          <w:rFonts w:ascii="Courier New" w:hAnsi="Courier New" w:cs="Courier New"/>
+          <w:sz w:val="20"/>
+          <w:szCs w:val="20"/>
+        </w:rPr>
+        <w:t>(means),</w:t>
+      </w:r>
+      <w:proofErr w:type="spellStart"/>
       <w:r>
         <w:rPr>
           <w:rFonts w:ascii="Courier New" w:hAnsi="Courier New" w:cs="Courier New"/>
@@ -1316,6 +2039,7 @@
         </w:rPr>
         <w:t>col</w:t>
       </w:r>
+      <w:proofErr w:type="spellEnd"/>
       <w:r>
         <w:rPr>
           <w:rFonts w:ascii="Courier New" w:hAnsi="Courier New" w:cs="Courier New"/>
@@ -1358,13 +2082,23 @@
         </w:rPr>
         <w:t xml:space="preserve"># the variance for each gene that </w:t>
       </w:r>
-      <w:r>
-        <w:rPr>
-          <w:rFonts w:ascii="Courier New" w:hAnsi="Courier New" w:cs="Courier New"/>
-          <w:sz w:val="20"/>
-          <w:szCs w:val="20"/>
-        </w:rPr>
-        <w:t>DeSeq actually uses for inference</w:t>
+      <w:proofErr w:type="spellStart"/>
+      <w:r>
+        <w:rPr>
+          <w:rFonts w:ascii="Courier New" w:hAnsi="Courier New" w:cs="Courier New"/>
+          <w:sz w:val="20"/>
+          <w:szCs w:val="20"/>
+        </w:rPr>
+        <w:t>DeSeq</w:t>
+      </w:r>
+      <w:proofErr w:type="spellEnd"/>
+      <w:r>
+        <w:rPr>
+          <w:rFonts w:ascii="Courier New" w:hAnsi="Courier New" w:cs="Courier New"/>
+          <w:sz w:val="20"/>
+          <w:szCs w:val="20"/>
+        </w:rPr>
+        <w:t xml:space="preserve"> actually uses for inference</w:t>
       </w:r>
     </w:p>
     <w:p>
@@ -1393,8 +2127,27 @@
           <w:sz w:val="20"/>
           <w:szCs w:val="20"/>
         </w:rPr>
-        <w:t>(means, means * means* fData(</w:t>
-      </w:r>
+        <w:t xml:space="preserve">(means, means * means* </w:t>
+      </w:r>
+      <w:proofErr w:type="spellStart"/>
+      <w:r>
+        <w:rPr>
+          <w:rFonts w:ascii="Courier New" w:hAnsi="Courier New" w:cs="Courier New"/>
+          <w:sz w:val="20"/>
+          <w:szCs w:val="20"/>
+        </w:rPr>
+        <w:t>fData</w:t>
+      </w:r>
+      <w:proofErr w:type="spellEnd"/>
+      <w:r>
+        <w:rPr>
+          <w:rFonts w:ascii="Courier New" w:hAnsi="Courier New" w:cs="Courier New"/>
+          <w:sz w:val="20"/>
+          <w:szCs w:val="20"/>
+        </w:rPr>
+        <w:t>(</w:t>
+      </w:r>
+      <w:proofErr w:type="spellStart"/>
       <w:r>
         <w:rPr>
           <w:rFonts w:ascii="Courier New" w:hAnsi="Courier New" w:cs="Courier New"/>
@@ -1405,6 +2158,7 @@
         </w:rPr>
         <w:t>cds</w:t>
       </w:r>
+      <w:proofErr w:type="spellEnd"/>
       <w:r>
         <w:rPr>
           <w:rFonts w:ascii="Courier New" w:hAnsi="Courier New" w:cs="Courier New"/>
@@ -1419,7 +2173,25 @@
           <w:sz w:val="20"/>
           <w:szCs w:val="20"/>
         </w:rPr>
-        <w:t>, col="YELLOW"</w:t>
+        <w:t xml:space="preserve">, </w:t>
+      </w:r>
+      <w:proofErr w:type="spellStart"/>
+      <w:r>
+        <w:rPr>
+          <w:rFonts w:ascii="Courier New" w:hAnsi="Courier New" w:cs="Courier New"/>
+          <w:sz w:val="20"/>
+          <w:szCs w:val="20"/>
+        </w:rPr>
+        <w:t>col</w:t>
+      </w:r>
+      <w:proofErr w:type="spellEnd"/>
+      <w:r>
+        <w:rPr>
+          <w:rFonts w:ascii="Courier New" w:hAnsi="Courier New" w:cs="Courier New"/>
+          <w:sz w:val="20"/>
+          <w:szCs w:val="20"/>
+        </w:rPr>
+        <w:t>="YELLOW"</w:t>
       </w:r>
       <w:r>
         <w:rPr>
@@ -1456,7 +2228,35 @@
           <w:rFonts w:cs="Consolas"/>
         </w:rPr>
         <w:tab/>
-        <w:t>What is the relationship between the variance that DeSeq uses for inference (yellow points), the estimate of variance calculated for each gene (black points) and the variance estimated from the mean-variance fit (red line).  Why is this default behavior of DeSeq conservative?</w:t>
+        <w:t xml:space="preserve">What is the relationship between the variance that </w:t>
+      </w:r>
+      <w:proofErr w:type="spellStart"/>
+      <w:r>
+        <w:rPr>
+          <w:rFonts w:cs="Consolas"/>
+        </w:rPr>
+        <w:t>DeSeq</w:t>
+      </w:r>
+      <w:proofErr w:type="spellEnd"/>
+      <w:r>
+        <w:rPr>
+          <w:rFonts w:cs="Consolas"/>
+        </w:rPr>
+        <w:t xml:space="preserve"> uses for inference (yellow points), the estimate of variance calculated for each gene (black points) and the variance estimated from the mean-variance fit (red line).  Why is this default behavior of </w:t>
+      </w:r>
+      <w:proofErr w:type="spellStart"/>
+      <w:r>
+        <w:rPr>
+          <w:rFonts w:cs="Consolas"/>
+        </w:rPr>
+        <w:t>DeSeq</w:t>
+      </w:r>
+      <w:proofErr w:type="spellEnd"/>
+      <w:r>
+        <w:rPr>
+          <w:rFonts w:cs="Consolas"/>
+        </w:rPr>
+        <w:t xml:space="preserve"> conservative?</w:t>
       </w:r>
     </w:p>
     <w:p>
@@ -1492,12 +2292,14 @@
         </w:rPr>
         <w:t xml:space="preserve">For all genes, make a histogram (and/or use </w:t>
       </w:r>
+      <w:proofErr w:type="spellStart"/>
       <w:r>
         <w:rPr>
           <w:rFonts w:cs="Consolas"/>
         </w:rPr>
         <w:t>qqunif</w:t>
       </w:r>
+      <w:proofErr w:type="spellEnd"/>
       <w:r>
         <w:rPr>
           <w:rFonts w:cs="Consolas"/>
@@ -1526,7 +2328,21 @@
         <w:rPr>
           <w:rFonts w:cs="Consolas"/>
         </w:rPr>
-        <w:t>o uniform?  Would you agree with an assertion that this data analysis path through DeSeq is slightly conservative?</w:t>
+        <w:t xml:space="preserve">o uniform?  Would you agree with an assertion that this data analysis path through </w:t>
+      </w:r>
+      <w:proofErr w:type="spellStart"/>
+      <w:r>
+        <w:rPr>
+          <w:rFonts w:cs="Consolas"/>
+        </w:rPr>
+        <w:t>DeSeq</w:t>
+      </w:r>
+      <w:proofErr w:type="spellEnd"/>
+      <w:r>
+        <w:rPr>
+          <w:rFonts w:cs="Consolas"/>
+        </w:rPr>
+        <w:t xml:space="preserve"> is slightly conservative?</w:t>
       </w:r>
       <w:r>
         <w:rPr>
@@ -1566,8 +2382,37 @@
         <w:rPr>
           <w:rFonts w:cs="Consolas"/>
         </w:rPr>
-        <w:t>(4) Repeat all the steps in (3) except call " estimateDispersions" with the option sharingMode set to "gene-</w:t>
-      </w:r>
+        <w:t xml:space="preserve">(4) Repeat all the steps in (3) except call " </w:t>
+      </w:r>
+      <w:proofErr w:type="spellStart"/>
+      <w:r>
+        <w:rPr>
+          <w:rFonts w:cs="Consolas"/>
+        </w:rPr>
+        <w:t>estimateDispersions</w:t>
+      </w:r>
+      <w:proofErr w:type="spellEnd"/>
+      <w:r>
+        <w:rPr>
+          <w:rFonts w:cs="Consolas"/>
+        </w:rPr>
+        <w:t xml:space="preserve">" with the option </w:t>
+      </w:r>
+      <w:proofErr w:type="spellStart"/>
+      <w:r>
+        <w:rPr>
+          <w:rFonts w:cs="Consolas"/>
+        </w:rPr>
+        <w:t>sharingMode</w:t>
+      </w:r>
+      <w:proofErr w:type="spellEnd"/>
+      <w:r>
+        <w:rPr>
+          <w:rFonts w:cs="Consolas"/>
+        </w:rPr>
+        <w:t xml:space="preserve"> set to "gene-</w:t>
+      </w:r>
+      <w:proofErr w:type="spellStart"/>
       <w:r>
         <w:rPr>
           <w:rFonts w:cs="Consolas"/>
@@ -1576,11 +2421,26 @@
         </w:rPr>
         <w:t>est</w:t>
       </w:r>
-      <w:r>
-        <w:rPr>
-          <w:rFonts w:cs="Consolas"/>
-        </w:rPr>
-        <w:t xml:space="preserve">-only".  Now what is the relationship between the perGeneDispEsts (black points) and </w:t>
+      <w:proofErr w:type="spellEnd"/>
+      <w:r>
+        <w:rPr>
+          <w:rFonts w:cs="Consolas"/>
+        </w:rPr>
+        <w:t xml:space="preserve">-only".  Now what is the relationship between the </w:t>
+      </w:r>
+      <w:proofErr w:type="spellStart"/>
+      <w:r>
+        <w:rPr>
+          <w:rFonts w:cs="Consolas"/>
+        </w:rPr>
+        <w:t>perGeneDispEsts</w:t>
+      </w:r>
+      <w:proofErr w:type="spellEnd"/>
+      <w:r>
+        <w:rPr>
+          <w:rFonts w:cs="Consolas"/>
+        </w:rPr>
+        <w:t xml:space="preserve"> (black points) and </w:t>
       </w:r>
       <w:r>
         <w:rPr>
@@ -1634,17 +2494,73 @@
         </w:rPr>
         <w:t xml:space="preserve">(5) Now generate p-values from the test (e.g. </w:t>
       </w:r>
-      <w:r>
-        <w:rPr>
-          <w:rFonts w:cs="Consolas"/>
-        </w:rPr>
-        <w:t>t.test( myFrame[i,1:5], myFrame[i,6:10] )$p.value</w:t>
-      </w:r>
-      <w:r>
-        <w:rPr>
-          <w:rFonts w:cs="Consolas"/>
-        </w:rPr>
-        <w:t xml:space="preserve"> where i walks across all the rows of the frame.  Are the p-values from the t-test uniform?  How do the p-values from the t-test compare to the negative binomial p-values from the </w:t>
+      <w:proofErr w:type="spellStart"/>
+      <w:r>
+        <w:rPr>
+          <w:rFonts w:cs="Consolas"/>
+        </w:rPr>
+        <w:t>t.test</w:t>
+      </w:r>
+      <w:proofErr w:type="spellEnd"/>
+      <w:r>
+        <w:rPr>
+          <w:rFonts w:cs="Consolas"/>
+        </w:rPr>
+        <w:t xml:space="preserve">( </w:t>
+      </w:r>
+      <w:proofErr w:type="spellStart"/>
+      <w:r>
+        <w:rPr>
+          <w:rFonts w:cs="Consolas"/>
+        </w:rPr>
+        <w:t>myFrame</w:t>
+      </w:r>
+      <w:proofErr w:type="spellEnd"/>
+      <w:r>
+        <w:rPr>
+          <w:rFonts w:cs="Consolas"/>
+        </w:rPr>
+        <w:t xml:space="preserve">[i,1:5], </w:t>
+      </w:r>
+      <w:proofErr w:type="spellStart"/>
+      <w:r>
+        <w:rPr>
+          <w:rFonts w:cs="Consolas"/>
+        </w:rPr>
+        <w:t>myFrame</w:t>
+      </w:r>
+      <w:proofErr w:type="spellEnd"/>
+      <w:r>
+        <w:rPr>
+          <w:rFonts w:cs="Consolas"/>
+        </w:rPr>
+        <w:t>[i,6:10] )$</w:t>
+      </w:r>
+      <w:proofErr w:type="spellStart"/>
+      <w:r>
+        <w:rPr>
+          <w:rFonts w:cs="Consolas"/>
+        </w:rPr>
+        <w:t>p.value</w:t>
+      </w:r>
+      <w:proofErr w:type="spellEnd"/>
+      <w:r>
+        <w:rPr>
+          <w:rFonts w:cs="Consolas"/>
+        </w:rPr>
+        <w:t xml:space="preserve"> where i walks across all the rows of the frame</w:t>
+      </w:r>
+      <w:r>
+        <w:rPr>
+          <w:rFonts w:cs="Consolas"/>
+        </w:rPr>
+        <w:t>)</w:t>
+      </w:r>
+      <w:r>
+        <w:rPr>
+          <w:rFonts w:cs="Consolas"/>
+        </w:rPr>
+        <w:t xml:space="preserve">.  Are the p-values from the t-test uniform?  How do the p-values from the t-test compare to the negative binomial p-values from the </w:t>
       </w:r>
       <w:r>
         <w:rPr>
@@ -1652,6 +2568,7 @@
         </w:rPr>
         <w:t>"gene-</w:t>
       </w:r>
+      <w:proofErr w:type="spellStart"/>
       <w:r>
         <w:rPr>
           <w:rFonts w:cs="Consolas"/>
@@ -1660,6 +2577,7 @@
         </w:rPr>
         <w:t>est</w:t>
       </w:r>
+      <w:proofErr w:type="spellEnd"/>
       <w:r>
         <w:rPr>
           <w:rFonts w:cs="Consolas"/>
@@ -1670,13 +2588,41 @@
         <w:rPr>
           <w:rFonts w:cs="Consolas"/>
         </w:rPr>
-        <w:t xml:space="preserve"> and default options for estimating dispersions in DeSeq.  </w:t>
-      </w:r>
-      <w:r>
-        <w:rPr>
-          <w:rFonts w:cs="Consolas"/>
-        </w:rPr>
-        <w:t>(That is, plot the p-values from the t-test vs. each of DeSeq’s p-values).  Which test is the most conservative?  Which test comes closest to a uniform distribution of p-values</w:t>
+        <w:t xml:space="preserve"> and default options for estimating dispersions in </w:t>
+      </w:r>
+      <w:proofErr w:type="spellStart"/>
+      <w:r>
+        <w:rPr>
+          <w:rFonts w:cs="Consolas"/>
+        </w:rPr>
+        <w:t>DeSeq</w:t>
+      </w:r>
+      <w:proofErr w:type="spellEnd"/>
+      <w:r>
+        <w:rPr>
+          <w:rFonts w:cs="Consolas"/>
+        </w:rPr>
+        <w:t xml:space="preserve">.  </w:t>
+      </w:r>
+      <w:r>
+        <w:rPr>
+          <w:rFonts w:cs="Consolas"/>
+        </w:rPr>
+        <w:t xml:space="preserve">(That is, plot the p-values from the t-test vs. each of </w:t>
+      </w:r>
+      <w:proofErr w:type="spellStart"/>
+      <w:r>
+        <w:rPr>
+          <w:rFonts w:cs="Consolas"/>
+        </w:rPr>
+        <w:t>DeSeq’s</w:t>
+      </w:r>
+      <w:proofErr w:type="spellEnd"/>
+      <w:r>
+        <w:rPr>
+          <w:rFonts w:cs="Consolas"/>
+        </w:rPr>
+        <w:t xml:space="preserve"> p-values).  Which test is the most conservative?  Which test comes closest to a uniform distribution of p-values</w:t>
       </w:r>
       <w:bookmarkStart w:id="0" w:name="_GoBack"/>
       <w:bookmarkEnd w:id="0"/>
@@ -1684,7 +2630,19 @@
         <w:rPr>
           <w:rFonts w:cs="Consolas"/>
         </w:rPr>
-        <w:t>?</w:t>
+        <w:t xml:space="preserve"> (although maybe your answer is not surprising given the way our simulated dataset is </w:t>
+      </w:r>
+      <w:r>
+        <w:rPr>
+          <w:rFonts w:cs="Consolas"/>
+        </w:rPr>
+        <w:t>generated</w:t>
+      </w:r>
+      <w:r>
+        <w:rPr>
+          <w:rFonts w:cs="Consolas"/>
+        </w:rPr>
+        <w:t>!).</w:t>
       </w:r>
     </w:p>
     <w:p>
@@ -1712,7 +2670,7 @@
 </file>
 
 <file path=word/endnotes.xml><?xml version="1.0" encoding="utf-8"?>
-<w:endnotes xmlns:wpc="http://schemas.microsoft.com/office/word/2010/wordprocessingCanvas" xmlns:mc="http://schemas.openxmlformats.org/markup-compatibility/2006" xmlns:o="urn:schemas-microsoft-com:office:office" xmlns:r="http://schemas.openxmlformats.org/officeDocument/2006/relationships" xmlns:m="http://schemas.openxmlformats.org/officeDocument/2006/math" xmlns:v="urn:schemas-microsoft-com:vml" xmlns:wp14="http://schemas.microsoft.com/office/word/2010/wordprocessingDrawing" xmlns:wp="http://schemas.openxmlformats.org/drawingml/2006/wordprocessingDrawing" xmlns:w10="urn:schemas-microsoft-com:office:word" xmlns:w="http://schemas.openxmlformats.org/wordprocessingml/2006/main" xmlns:w14="http://schemas.microsoft.com/office/word/2010/wordml" xmlns:w15="http://schemas.microsoft.com/office/word/2012/wordml" xmlns:wpg="http://schemas.microsoft.com/office/word/2010/wordprocessingGroup" xmlns:wpi="http://schemas.microsoft.com/office/word/2010/wordprocessingInk" xmlns:wne="http://schemas.microsoft.com/office/word/2006/wordml" xmlns:wps="http://schemas.microsoft.com/office/word/2010/wordprocessingShape" mc:Ignorable="w14 w15 wp14">
+<w:endnotes xmlns:ve="http://schemas.openxmlformats.org/markup-compatibility/2006" xmlns:o="urn:schemas-microsoft-com:office:office" xmlns:r="http://schemas.openxmlformats.org/officeDocument/2006/relationships" xmlns:m="http://schemas.openxmlformats.org/officeDocument/2006/math" xmlns:v="urn:schemas-microsoft-com:vml" xmlns:wp="http://schemas.openxmlformats.org/drawingml/2006/wordprocessingDrawing" xmlns:w10="urn:schemas-microsoft-com:office:word" xmlns:w="http://schemas.openxmlformats.org/wordprocessingml/2006/main" xmlns:wne="http://schemas.microsoft.com/office/word/2006/wordml">
   <w:endnote w:type="separator" w:id="-1">
     <w:p>
       <w:pPr>
@@ -1737,7 +2695,7 @@
 </file>
 
 <file path=word/footer1.xml><?xml version="1.0" encoding="utf-8"?>
-<w:ftr xmlns:wpc="http://schemas.microsoft.com/office/word/2010/wordprocessingCanvas" xmlns:mc="http://schemas.openxmlformats.org/markup-compatibility/2006" xmlns:o="urn:schemas-microsoft-com:office:office" xmlns:r="http://schemas.openxmlformats.org/officeDocument/2006/relationships" xmlns:m="http://schemas.openxmlformats.org/officeDocument/2006/math" xmlns:v="urn:schemas-microsoft-com:vml" xmlns:wp14="http://schemas.microsoft.com/office/word/2010/wordprocessingDrawing" xmlns:wp="http://schemas.openxmlformats.org/drawingml/2006/wordprocessingDrawing" xmlns:w10="urn:schemas-microsoft-com:office:word" xmlns:w="http://schemas.openxmlformats.org/wordprocessingml/2006/main" xmlns:w14="http://schemas.microsoft.com/office/word/2010/wordml" xmlns:w15="http://schemas.microsoft.com/office/word/2012/wordml" xmlns:wpg="http://schemas.microsoft.com/office/word/2010/wordprocessingGroup" xmlns:wpi="http://schemas.microsoft.com/office/word/2010/wordprocessingInk" xmlns:wne="http://schemas.microsoft.com/office/word/2006/wordml" xmlns:wps="http://schemas.microsoft.com/office/word/2010/wordprocessingShape" mc:Ignorable="w14 w15 wp14">
+<w:ftr xmlns:ve="http://schemas.openxmlformats.org/markup-compatibility/2006" xmlns:o="urn:schemas-microsoft-com:office:office" xmlns:r="http://schemas.openxmlformats.org/officeDocument/2006/relationships" xmlns:m="http://schemas.openxmlformats.org/officeDocument/2006/math" xmlns:v="urn:schemas-microsoft-com:vml" xmlns:wp="http://schemas.openxmlformats.org/drawingml/2006/wordprocessingDrawing" xmlns:w10="urn:schemas-microsoft-com:office:word" xmlns:w="http://schemas.openxmlformats.org/wordprocessingml/2006/main" xmlns:wne="http://schemas.microsoft.com/office/word/2006/wordml">
   <w:sdt>
     <w:sdtPr>
       <w:id w:val="21968810"/>
@@ -1746,7 +2704,6 @@
         <w:docPartUnique/>
       </w:docPartObj>
     </w:sdtPr>
-    <w:sdtEndPr/>
     <w:sdtContent>
       <w:p>
         <w:pPr>
@@ -1786,7 +2743,7 @@
 </file>
 
 <file path=word/footnotes.xml><?xml version="1.0" encoding="utf-8"?>
-<w:footnotes xmlns:wpc="http://schemas.microsoft.com/office/word/2010/wordprocessingCanvas" xmlns:mc="http://schemas.openxmlformats.org/markup-compatibility/2006" xmlns:o="urn:schemas-microsoft-com:office:office" xmlns:r="http://schemas.openxmlformats.org/officeDocument/2006/relationships" xmlns:m="http://schemas.openxmlformats.org/officeDocument/2006/math" xmlns:v="urn:schemas-microsoft-com:vml" xmlns:wp14="http://schemas.microsoft.com/office/word/2010/wordprocessingDrawing" xmlns:wp="http://schemas.openxmlformats.org/drawingml/2006/wordprocessingDrawing" xmlns:w10="urn:schemas-microsoft-com:office:word" xmlns:w="http://schemas.openxmlformats.org/wordprocessingml/2006/main" xmlns:w14="http://schemas.microsoft.com/office/word/2010/wordml" xmlns:w15="http://schemas.microsoft.com/office/word/2012/wordml" xmlns:wpg="http://schemas.microsoft.com/office/word/2010/wordprocessingGroup" xmlns:wpi="http://schemas.microsoft.com/office/word/2010/wordprocessingInk" xmlns:wne="http://schemas.microsoft.com/office/word/2006/wordml" xmlns:wps="http://schemas.microsoft.com/office/word/2010/wordprocessingShape" mc:Ignorable="w14 w15 wp14">
+<w:footnotes xmlns:ve="http://schemas.openxmlformats.org/markup-compatibility/2006" xmlns:o="urn:schemas-microsoft-com:office:office" xmlns:r="http://schemas.openxmlformats.org/officeDocument/2006/relationships" xmlns:m="http://schemas.openxmlformats.org/officeDocument/2006/math" xmlns:v="urn:schemas-microsoft-com:vml" xmlns:wp="http://schemas.openxmlformats.org/drawingml/2006/wordprocessingDrawing" xmlns:w10="urn:schemas-microsoft-com:office:word" xmlns:w="http://schemas.openxmlformats.org/wordprocessingml/2006/main" xmlns:wne="http://schemas.microsoft.com/office/word/2006/wordml">
   <w:footnote w:type="separator" w:id="-1">
     <w:p>
       <w:pPr>
@@ -1811,7 +2768,7 @@
 </file>
 
 <file path=word/styles.xml><?xml version="1.0" encoding="utf-8"?>
-<w:styles xmlns:mc="http://schemas.openxmlformats.org/markup-compatibility/2006" xmlns:r="http://schemas.openxmlformats.org/officeDocument/2006/relationships" xmlns:w="http://schemas.openxmlformats.org/wordprocessingml/2006/main" xmlns:w14="http://schemas.microsoft.com/office/word/2010/wordml" xmlns:w15="http://schemas.microsoft.com/office/word/2012/wordml" mc:Ignorable="w14 w15">
+<w:styles xmlns:r="http://schemas.openxmlformats.org/officeDocument/2006/relationships" xmlns:w="http://schemas.openxmlformats.org/wordprocessingml/2006/main">
   <w:docDefaults>
     <w:rPrDefault>
       <w:rPr>
@@ -1827,378 +2784,144 @@
       </w:pPr>
     </w:pPrDefault>
   </w:docDefaults>
-  <w:latentStyles w:defLockedState="0" w:defUIPriority="99" w:defSemiHidden="0" w:defUnhideWhenUsed="0" w:defQFormat="0" w:count="371">
-    <w:lsdException w:name="Normal" w:uiPriority="0" w:qFormat="1"/>
-    <w:lsdException w:name="heading 1" w:uiPriority="9" w:qFormat="1"/>
-    <w:lsdException w:name="heading 2" w:semiHidden="1" w:uiPriority="9" w:unhideWhenUsed="1" w:qFormat="1"/>
-    <w:lsdException w:name="heading 3" w:semiHidden="1" w:uiPriority="9" w:unhideWhenUsed="1" w:qFormat="1"/>
-    <w:lsdException w:name="heading 4" w:semiHidden="1" w:uiPriority="9" w:unhideWhenUsed="1" w:qFormat="1"/>
-    <w:lsdException w:name="heading 5" w:semiHidden="1" w:uiPriority="9" w:unhideWhenUsed="1" w:qFormat="1"/>
-    <w:lsdException w:name="heading 6" w:semiHidden="1" w:uiPriority="9" w:unhideWhenUsed="1" w:qFormat="1"/>
-    <w:lsdException w:name="heading 7" w:semiHidden="1" w:uiPriority="9" w:unhideWhenUsed="1" w:qFormat="1"/>
-    <w:lsdException w:name="heading 8" w:semiHidden="1" w:uiPriority="9" w:unhideWhenUsed="1" w:qFormat="1"/>
-    <w:lsdException w:name="heading 9" w:semiHidden="1" w:uiPriority="9" w:unhideWhenUsed="1" w:qFormat="1"/>
-    <w:lsdException w:name="index 1" w:semiHidden="1" w:unhideWhenUsed="1"/>
-    <w:lsdException w:name="index 2" w:semiHidden="1" w:unhideWhenUsed="1"/>
-    <w:lsdException w:name="index 3" w:semiHidden="1" w:unhideWhenUsed="1"/>
-    <w:lsdException w:name="index 4" w:semiHidden="1" w:unhideWhenUsed="1"/>
-    <w:lsdException w:name="index 5" w:semiHidden="1" w:unhideWhenUsed="1"/>
-    <w:lsdException w:name="index 6" w:semiHidden="1" w:unhideWhenUsed="1"/>
-    <w:lsdException w:name="index 7" w:semiHidden="1" w:unhideWhenUsed="1"/>
-    <w:lsdException w:name="index 8" w:semiHidden="1" w:unhideWhenUsed="1"/>
-    <w:lsdException w:name="index 9" w:semiHidden="1" w:unhideWhenUsed="1"/>
-    <w:lsdException w:name="toc 1" w:semiHidden="1" w:uiPriority="39" w:unhideWhenUsed="1"/>
-    <w:lsdException w:name="toc 2" w:semiHidden="1" w:uiPriority="39" w:unhideWhenUsed="1"/>
-    <w:lsdException w:name="toc 3" w:semiHidden="1" w:uiPriority="39" w:unhideWhenUsed="1"/>
-    <w:lsdException w:name="toc 4" w:semiHidden="1" w:uiPriority="39" w:unhideWhenUsed="1"/>
-    <w:lsdException w:name="toc 5" w:semiHidden="1" w:uiPriority="39" w:unhideWhenUsed="1"/>
-    <w:lsdException w:name="toc 6" w:semiHidden="1" w:uiPriority="39" w:unhideWhenUsed="1"/>
-    <w:lsdException w:name="toc 7" w:semiHidden="1" w:uiPriority="39" w:unhideWhenUsed="1"/>
-    <w:lsdException w:name="toc 8" w:semiHidden="1" w:uiPriority="39" w:unhideWhenUsed="1"/>
-    <w:lsdException w:name="toc 9" w:semiHidden="1" w:uiPriority="39" w:unhideWhenUsed="1"/>
-    <w:lsdException w:name="Normal Indent" w:semiHidden="1" w:unhideWhenUsed="1"/>
-    <w:lsdException w:name="footnote text" w:semiHidden="1" w:unhideWhenUsed="1"/>
-    <w:lsdException w:name="annotation text" w:semiHidden="1" w:unhideWhenUsed="1"/>
-    <w:lsdException w:name="header" w:semiHidden="1" w:unhideWhenUsed="1"/>
-    <w:lsdException w:name="footer" w:semiHidden="1" w:unhideWhenUsed="1"/>
-    <w:lsdException w:name="index heading" w:semiHidden="1" w:unhideWhenUsed="1"/>
-    <w:lsdException w:name="caption" w:semiHidden="1" w:uiPriority="35" w:unhideWhenUsed="1" w:qFormat="1"/>
-    <w:lsdException w:name="table of figures" w:semiHidden="1" w:unhideWhenUsed="1"/>
-    <w:lsdException w:name="envelope address" w:semiHidden="1" w:unhideWhenUsed="1"/>
-    <w:lsdException w:name="envelope return" w:semiHidden="1" w:unhideWhenUsed="1"/>
-    <w:lsdException w:name="footnote reference" w:semiHidden="1" w:unhideWhenUsed="1"/>
-    <w:lsdException w:name="annotation reference" w:semiHidden="1" w:unhideWhenUsed="1"/>
-    <w:lsdException w:name="line number" w:semiHidden="1" w:unhideWhenUsed="1"/>
-    <w:lsdException w:name="page number" w:semiHidden="1" w:unhideWhenUsed="1"/>
-    <w:lsdException w:name="endnote reference" w:semiHidden="1" w:unhideWhenUsed="1"/>
-    <w:lsdException w:name="endnote text" w:semiHidden="1" w:unhideWhenUsed="1"/>
-    <w:lsdException w:name="table of authorities" w:semiHidden="1" w:unhideWhenUsed="1"/>
-    <w:lsdException w:name="macro" w:semiHidden="1" w:unhideWhenUsed="1"/>
-    <w:lsdException w:name="toa heading" w:semiHidden="1" w:unhideWhenUsed="1"/>
-    <w:lsdException w:name="List" w:semiHidden="1" w:unhideWhenUsed="1"/>
-    <w:lsdException w:name="List Bullet" w:semiHidden="1" w:unhideWhenUsed="1"/>
-    <w:lsdException w:name="List Number" w:semiHidden="1" w:unhideWhenUsed="1"/>
-    <w:lsdException w:name="List 2" w:semiHidden="1" w:unhideWhenUsed="1"/>
-    <w:lsdException w:name="List 3" w:semiHidden="1" w:unhideWhenUsed="1"/>
-    <w:lsdException w:name="List 4" w:semiHidden="1" w:unhideWhenUsed="1"/>
-    <w:lsdException w:name="List 5" w:semiHidden="1" w:unhideWhenUsed="1"/>
-    <w:lsdException w:name="List Bullet 2" w:semiHidden="1" w:unhideWhenUsed="1"/>
-    <w:lsdException w:name="List Bullet 3" w:semiHidden="1" w:unhideWhenUsed="1"/>
-    <w:lsdException w:name="List Bullet 4" w:semiHidden="1" w:unhideWhenUsed="1"/>
-    <w:lsdException w:name="List Bullet 5" w:semiHidden="1" w:unhideWhenUsed="1"/>
-    <w:lsdException w:name="List Number 2" w:semiHidden="1" w:unhideWhenUsed="1"/>
-    <w:lsdException w:name="List Number 3" w:semiHidden="1" w:unhideWhenUsed="1"/>
-    <w:lsdException w:name="List Number 4" w:semiHidden="1" w:unhideWhenUsed="1"/>
-    <w:lsdException w:name="List Number 5" w:semiHidden="1" w:unhideWhenUsed="1"/>
-    <w:lsdException w:name="Title" w:uiPriority="10" w:qFormat="1"/>
-    <w:lsdException w:name="Closing" w:semiHidden="1" w:unhideWhenUsed="1"/>
-    <w:lsdException w:name="Signature" w:semiHidden="1" w:unhideWhenUsed="1"/>
-    <w:lsdException w:name="Default Paragraph Font" w:semiHidden="1" w:uiPriority="1" w:unhideWhenUsed="1"/>
-    <w:lsdException w:name="Body Text" w:semiHidden="1" w:unhideWhenUsed="1"/>
-    <w:lsdException w:name="Body Text Indent" w:semiHidden="1" w:unhideWhenUsed="1"/>
-    <w:lsdException w:name="List Continue" w:semiHidden="1" w:unhideWhenUsed="1"/>
-    <w:lsdException w:name="List Continue 2" w:semiHidden="1" w:unhideWhenUsed="1"/>
-    <w:lsdException w:name="List Continue 3" w:semiHidden="1" w:unhideWhenUsed="1"/>
-    <w:lsdException w:name="List Continue 4" w:semiHidden="1" w:unhideWhenUsed="1"/>
-    <w:lsdException w:name="List Continue 5" w:semiHidden="1" w:unhideWhenUsed="1"/>
-    <w:lsdException w:name="Message Header" w:semiHidden="1" w:unhideWhenUsed="1"/>
-    <w:lsdException w:name="Subtitle" w:uiPriority="11" w:qFormat="1"/>
-    <w:lsdException w:name="Salutation" w:semiHidden="1" w:unhideWhenUsed="1"/>
-    <w:lsdException w:name="Date" w:semiHidden="1" w:unhideWhenUsed="1"/>
-    <w:lsdException w:name="Body Text First Indent" w:semiHidden="1" w:unhideWhenUsed="1"/>
-    <w:lsdException w:name="Body Text First Indent 2" w:semiHidden="1" w:unhideWhenUsed="1"/>
-    <w:lsdException w:name="Note Heading" w:semiHidden="1" w:unhideWhenUsed="1"/>
-    <w:lsdException w:name="Body Text 2" w:semiHidden="1" w:unhideWhenUsed="1"/>
-    <w:lsdException w:name="Body Text 3" w:semiHidden="1" w:unhideWhenUsed="1"/>
-    <w:lsdException w:name="Body Text Indent 2" w:semiHidden="1" w:unhideWhenUsed="1"/>
-    <w:lsdException w:name="Body Text Indent 3" w:semiHidden="1" w:unhideWhenUsed="1"/>
-    <w:lsdException w:name="Block Text" w:semiHidden="1" w:unhideWhenUsed="1"/>
-    <w:lsdException w:name="Hyperlink" w:semiHidden="1" w:unhideWhenUsed="1"/>
-    <w:lsdException w:name="FollowedHyperlink" w:semiHidden="1" w:unhideWhenUsed="1"/>
-    <w:lsdException w:name="Strong" w:uiPriority="22" w:qFormat="1"/>
-    <w:lsdException w:name="Emphasis" w:uiPriority="20" w:qFormat="1"/>
-    <w:lsdException w:name="Document Map" w:semiHidden="1" w:unhideWhenUsed="1"/>
-    <w:lsdException w:name="Plain Text" w:semiHidden="1" w:unhideWhenUsed="1"/>
-    <w:lsdException w:name="E-mail Signature" w:semiHidden="1" w:unhideWhenUsed="1"/>
-    <w:lsdException w:name="HTML Top of Form" w:semiHidden="1" w:unhideWhenUsed="1"/>
-    <w:lsdException w:name="HTML Bottom of Form" w:semiHidden="1" w:unhideWhenUsed="1"/>
-    <w:lsdException w:name="Normal (Web)" w:semiHidden="1" w:unhideWhenUsed="1"/>
-    <w:lsdException w:name="HTML Acronym" w:semiHidden="1" w:unhideWhenUsed="1"/>
-    <w:lsdException w:name="HTML Address" w:semiHidden="1" w:unhideWhenUsed="1"/>
-    <w:lsdException w:name="HTML Cite" w:semiHidden="1" w:unhideWhenUsed="1"/>
-    <w:lsdException w:name="HTML Code" w:semiHidden="1" w:unhideWhenUsed="1"/>
-    <w:lsdException w:name="HTML Definition" w:semiHidden="1" w:unhideWhenUsed="1"/>
-    <w:lsdException w:name="HTML Keyboard" w:semiHidden="1" w:unhideWhenUsed="1"/>
-    <w:lsdException w:name="HTML Preformatted" w:semiHidden="1" w:unhideWhenUsed="1"/>
-    <w:lsdException w:name="HTML Sample" w:semiHidden="1" w:unhideWhenUsed="1"/>
-    <w:lsdException w:name="HTML Typewriter" w:semiHidden="1" w:unhideWhenUsed="1"/>
-    <w:lsdException w:name="HTML Variable" w:semiHidden="1" w:unhideWhenUsed="1"/>
-    <w:lsdException w:name="Normal Table" w:semiHidden="1" w:unhideWhenUsed="1"/>
-    <w:lsdException w:name="annotation subject" w:semiHidden="1" w:unhideWhenUsed="1"/>
-    <w:lsdException w:name="No List" w:semiHidden="1" w:unhideWhenUsed="1"/>
-    <w:lsdException w:name="Outline List 1" w:semiHidden="1" w:unhideWhenUsed="1"/>
-    <w:lsdException w:name="Outline List 2" w:semiHidden="1" w:unhideWhenUsed="1"/>
-    <w:lsdException w:name="Outline List 3" w:semiHidden="1" w:unhideWhenUsed="1"/>
-    <w:lsdException w:name="Table Simple 1" w:semiHidden="1" w:unhideWhenUsed="1"/>
-    <w:lsdException w:name="Table Simple 2" w:semiHidden="1" w:unhideWhenUsed="1"/>
-    <w:lsdException w:name="Table Simple 3" w:semiHidden="1" w:unhideWhenUsed="1"/>
-    <w:lsdException w:name="Table Classic 1" w:semiHidden="1" w:unhideWhenUsed="1"/>
-    <w:lsdException w:name="Table Classic 2" w:semiHidden="1" w:unhideWhenUsed="1"/>
-    <w:lsdException w:name="Table Classic 3" w:semiHidden="1" w:unhideWhenUsed="1"/>
-    <w:lsdException w:name="Table Classic 4" w:semiHidden="1" w:unhideWhenUsed="1"/>
-    <w:lsdException w:name="Table Colorful 1" w:semiHidden="1" w:unhideWhenUsed="1"/>
-    <w:lsdException w:name="Table Colorful 2" w:semiHidden="1" w:unhideWhenUsed="1"/>
-    <w:lsdException w:name="Table Colorful 3" w:semiHidden="1" w:unhideWhenUsed="1"/>
-    <w:lsdException w:name="Table Columns 1" w:semiHidden="1" w:unhideWhenUsed="1"/>
-    <w:lsdException w:name="Table Columns 2" w:semiHidden="1" w:unhideWhenUsed="1"/>
-    <w:lsdException w:name="Table Columns 3" w:semiHidden="1" w:unhideWhenUsed="1"/>
-    <w:lsdException w:name="Table Columns 4" w:semiHidden="1" w:unhideWhenUsed="1"/>
-    <w:lsdException w:name="Table Columns 5" w:semiHidden="1" w:unhideWhenUsed="1"/>
-    <w:lsdException w:name="Table Grid 1" w:semiHidden="1" w:unhideWhenUsed="1"/>
-    <w:lsdException w:name="Table Grid 2" w:semiHidden="1" w:unhideWhenUsed="1"/>
-    <w:lsdException w:name="Table Grid 3" w:semiHidden="1" w:unhideWhenUsed="1"/>
-    <w:lsdException w:name="Table Grid 4" w:semiHidden="1" w:unhideWhenUsed="1"/>
-    <w:lsdException w:name="Table Grid 5" w:semiHidden="1" w:unhideWhenUsed="1"/>
-    <w:lsdException w:name="Table Grid 6" w:semiHidden="1" w:unhideWhenUsed="1"/>
-    <w:lsdException w:name="Table Grid 7" w:semiHidden="1" w:unhideWhenUsed="1"/>
-    <w:lsdException w:name="Table Grid 8" w:semiHidden="1" w:unhideWhenUsed="1"/>
-    <w:lsdException w:name="Table List 1" w:semiHidden="1" w:unhideWhenUsed="1"/>
-    <w:lsdException w:name="Table List 2" w:semiHidden="1" w:unhideWhenUsed="1"/>
-    <w:lsdException w:name="Table List 3" w:semiHidden="1" w:unhideWhenUsed="1"/>
-    <w:lsdException w:name="Table List 4" w:semiHidden="1" w:unhideWhenUsed="1"/>
-    <w:lsdException w:name="Table List 5" w:semiHidden="1" w:unhideWhenUsed="1"/>
-    <w:lsdException w:name="Table List 6" w:semiHidden="1" w:unhideWhenUsed="1"/>
-    <w:lsdException w:name="Table List 7" w:semiHidden="1" w:unhideWhenUsed="1"/>
-    <w:lsdException w:name="Table List 8" w:semiHidden="1" w:unhideWhenUsed="1"/>
-    <w:lsdException w:name="Table 3D effects 1" w:semiHidden="1" w:unhideWhenUsed="1"/>
-    <w:lsdException w:name="Table 3D effects 2" w:semiHidden="1" w:unhideWhenUsed="1"/>
-    <w:lsdException w:name="Table 3D effects 3" w:semiHidden="1" w:unhideWhenUsed="1"/>
-    <w:lsdException w:name="Table Contemporary" w:semiHidden="1" w:unhideWhenUsed="1"/>
-    <w:lsdException w:name="Table Elegant" w:semiHidden="1" w:unhideWhenUsed="1"/>
-    <w:lsdException w:name="Table Professional" w:semiHidden="1" w:unhideWhenUsed="1"/>
-    <w:lsdException w:name="Table Subtle 1" w:semiHidden="1" w:unhideWhenUsed="1"/>
-    <w:lsdException w:name="Table Subtle 2" w:semiHidden="1" w:unhideWhenUsed="1"/>
-    <w:lsdException w:name="Table Web 1" w:semiHidden="1" w:unhideWhenUsed="1"/>
-    <w:lsdException w:name="Table Web 2" w:semiHidden="1" w:unhideWhenUsed="1"/>
-    <w:lsdException w:name="Table Web 3" w:semiHidden="1" w:unhideWhenUsed="1"/>
-    <w:lsdException w:name="Balloon Text" w:semiHidden="1" w:unhideWhenUsed="1"/>
-    <w:lsdException w:name="Table Grid" w:uiPriority="59"/>
-    <w:lsdException w:name="Table Theme" w:semiHidden="1" w:unhideWhenUsed="1"/>
-    <w:lsdException w:name="Placeholder Text" w:semiHidden="1"/>
-    <w:lsdException w:name="No Spacing" w:uiPriority="1" w:qFormat="1"/>
-    <w:lsdException w:name="Light Shading" w:uiPriority="60"/>
-    <w:lsdException w:name="Light List" w:uiPriority="61"/>
-    <w:lsdException w:name="Light Grid" w:uiPriority="62"/>
-    <w:lsdException w:name="Medium Shading 1" w:uiPriority="63"/>
-    <w:lsdException w:name="Medium Shading 2" w:uiPriority="64"/>
-    <w:lsdException w:name="Medium List 1" w:uiPriority="65"/>
-    <w:lsdException w:name="Medium List 2" w:uiPriority="66"/>
-    <w:lsdException w:name="Medium Grid 1" w:uiPriority="67"/>
-    <w:lsdException w:name="Medium Grid 2" w:uiPriority="68"/>
-    <w:lsdException w:name="Medium Grid 3" w:uiPriority="69"/>
-    <w:lsdException w:name="Dark List" w:uiPriority="70"/>
-    <w:lsdException w:name="Colorful Shading" w:uiPriority="71"/>
-    <w:lsdException w:name="Colorful List" w:uiPriority="72"/>
-    <w:lsdException w:name="Colorful Grid" w:uiPriority="73"/>
-    <w:lsdException w:name="Light Shading Accent 1" w:uiPriority="60"/>
-    <w:lsdException w:name="Light List Accent 1" w:uiPriority="61"/>
-    <w:lsdException w:name="Light Grid Accent 1" w:uiPriority="62"/>
-    <w:lsdException w:name="Medium Shading 1 Accent 1" w:uiPriority="63"/>
-    <w:lsdException w:name="Medium Shading 2 Accent 1" w:uiPriority="64"/>
-    <w:lsdException w:name="Medium List 1 Accent 1" w:uiPriority="65"/>
-    <w:lsdException w:name="Revision" w:semiHidden="1"/>
-    <w:lsdException w:name="List Paragraph" w:uiPriority="34" w:qFormat="1"/>
-    <w:lsdException w:name="Quote" w:uiPriority="29" w:qFormat="1"/>
-    <w:lsdException w:name="Intense Quote" w:uiPriority="30" w:qFormat="1"/>
-    <w:lsdException w:name="Medium List 2 Accent 1" w:uiPriority="66"/>
-    <w:lsdException w:name="Medium Grid 1 Accent 1" w:uiPriority="67"/>
-    <w:lsdException w:name="Medium Grid 2 Accent 1" w:uiPriority="68"/>
-    <w:lsdException w:name="Medium Grid 3 Accent 1" w:uiPriority="69"/>
-    <w:lsdException w:name="Dark List Accent 1" w:uiPriority="70"/>
-    <w:lsdException w:name="Colorful Shading Accent 1" w:uiPriority="71"/>
-    <w:lsdException w:name="Colorful List Accent 1" w:uiPriority="72"/>
-    <w:lsdException w:name="Colorful Grid Accent 1" w:uiPriority="73"/>
-    <w:lsdException w:name="Light Shading Accent 2" w:uiPriority="60"/>
-    <w:lsdException w:name="Light List Accent 2" w:uiPriority="61"/>
-    <w:lsdException w:name="Light Grid Accent 2" w:uiPriority="62"/>
-    <w:lsdException w:name="Medium Shading 1 Accent 2" w:uiPriority="63"/>
-    <w:lsdException w:name="Medium Shading 2 Accent 2" w:uiPriority="64"/>
-    <w:lsdException w:name="Medium List 1 Accent 2" w:uiPriority="65"/>
-    <w:lsdException w:name="Medium List 2 Accent 2" w:uiPriority="66"/>
-    <w:lsdException w:name="Medium Grid 1 Accent 2" w:uiPriority="67"/>
-    <w:lsdException w:name="Medium Grid 2 Accent 2" w:uiPriority="68"/>
-    <w:lsdException w:name="Medium Grid 3 Accent 2" w:uiPriority="69"/>
-    <w:lsdException w:name="Dark List Accent 2" w:uiPriority="70"/>
-    <w:lsdException w:name="Colorful Shading Accent 2" w:uiPriority="71"/>
-    <w:lsdException w:name="Colorful List Accent 2" w:uiPriority="72"/>
-    <w:lsdException w:name="Colorful Grid Accent 2" w:uiPriority="73"/>
-    <w:lsdException w:name="Light Shading Accent 3" w:uiPriority="60"/>
-    <w:lsdException w:name="Light List Accent 3" w:uiPriority="61"/>
-    <w:lsdException w:name="Light Grid Accent 3" w:uiPriority="62"/>
-    <w:lsdException w:name="Medium Shading 1 Accent 3" w:uiPriority="63"/>
-    <w:lsdException w:name="Medium Shading 2 Accent 3" w:uiPriority="64"/>
-    <w:lsdException w:name="Medium List 1 Accent 3" w:uiPriority="65"/>
-    <w:lsdException w:name="Medium List 2 Accent 3" w:uiPriority="66"/>
-    <w:lsdException w:name="Medium Grid 1 Accent 3" w:uiPriority="67"/>
-    <w:lsdException w:name="Medium Grid 2 Accent 3" w:uiPriority="68"/>
-    <w:lsdException w:name="Medium Grid 3 Accent 3" w:uiPriority="69"/>
-    <w:lsdException w:name="Dark List Accent 3" w:uiPriority="70"/>
-    <w:lsdException w:name="Colorful Shading Accent 3" w:uiPriority="71"/>
-    <w:lsdException w:name="Colorful List Accent 3" w:uiPriority="72"/>
-    <w:lsdException w:name="Colorful Grid Accent 3" w:uiPriority="73"/>
-    <w:lsdException w:name="Light Shading Accent 4" w:uiPriority="60"/>
-    <w:lsdException w:name="Light List Accent 4" w:uiPriority="61"/>
-    <w:lsdException w:name="Light Grid Accent 4" w:uiPriority="62"/>
-    <w:lsdException w:name="Medium Shading 1 Accent 4" w:uiPriority="63"/>
-    <w:lsdException w:name="Medium Shading 2 Accent 4" w:uiPriority="64"/>
-    <w:lsdException w:name="Medium List 1 Accent 4" w:uiPriority="65"/>
-    <w:lsdException w:name="Medium List 2 Accent 4" w:uiPriority="66"/>
-    <w:lsdException w:name="Medium Grid 1 Accent 4" w:uiPriority="67"/>
-    <w:lsdException w:name="Medium Grid 2 Accent 4" w:uiPriority="68"/>
-    <w:lsdException w:name="Medium Grid 3 Accent 4" w:uiPriority="69"/>
-    <w:lsdException w:name="Dark List Accent 4" w:uiPriority="70"/>
-    <w:lsdException w:name="Colorful Shading Accent 4" w:uiPriority="71"/>
-    <w:lsdException w:name="Colorful List Accent 4" w:uiPriority="72"/>
-    <w:lsdException w:name="Colorful Grid Accent 4" w:uiPriority="73"/>
-    <w:lsdException w:name="Light Shading Accent 5" w:uiPriority="60"/>
-    <w:lsdException w:name="Light List Accent 5" w:uiPriority="61"/>
-    <w:lsdException w:name="Light Grid Accent 5" w:uiPriority="62"/>
-    <w:lsdException w:name="Medium Shading 1 Accent 5" w:uiPriority="63"/>
-    <w:lsdException w:name="Medium Shading 2 Accent 5" w:uiPriority="64"/>
-    <w:lsdException w:name="Medium List 1 Accent 5" w:uiPriority="65"/>
-    <w:lsdException w:name="Medium List 2 Accent 5" w:uiPriority="66"/>
-    <w:lsdException w:name="Medium Grid 1 Accent 5" w:uiPriority="67"/>
-    <w:lsdException w:name="Medium Grid 2 Accent 5" w:uiPriority="68"/>
-    <w:lsdException w:name="Medium Grid 3 Accent 5" w:uiPriority="69"/>
-    <w:lsdException w:name="Dark List Accent 5" w:uiPriority="70"/>
-    <w:lsdException w:name="Colorful Shading Accent 5" w:uiPriority="71"/>
-    <w:lsdException w:name="Colorful List Accent 5" w:uiPriority="72"/>
-    <w:lsdException w:name="Colorful Grid Accent 5" w:uiPriority="73"/>
-    <w:lsdException w:name="Light Shading Accent 6" w:uiPriority="60"/>
-    <w:lsdException w:name="Light List Accent 6" w:uiPriority="61"/>
-    <w:lsdException w:name="Light Grid Accent 6" w:uiPriority="62"/>
-    <w:lsdException w:name="Medium Shading 1 Accent 6" w:uiPriority="63"/>
-    <w:lsdException w:name="Medium Shading 2 Accent 6" w:uiPriority="64"/>
-    <w:lsdException w:name="Medium List 1 Accent 6" w:uiPriority="65"/>
-    <w:lsdException w:name="Medium List 2 Accent 6" w:uiPriority="66"/>
-    <w:lsdException w:name="Medium Grid 1 Accent 6" w:uiPriority="67"/>
-    <w:lsdException w:name="Medium Grid 2 Accent 6" w:uiPriority="68"/>
-    <w:lsdException w:name="Medium Grid 3 Accent 6" w:uiPriority="69"/>
-    <w:lsdException w:name="Dark List Accent 6" w:uiPriority="70"/>
-    <w:lsdException w:name="Colorful Shading Accent 6" w:uiPriority="71"/>
-    <w:lsdException w:name="Colorful List Accent 6" w:uiPriority="72"/>
-    <w:lsdException w:name="Colorful Grid Accent 6" w:uiPriority="73"/>
-    <w:lsdException w:name="Subtle Emphasis" w:uiPriority="19" w:qFormat="1"/>
-    <w:lsdException w:name="Intense Emphasis" w:uiPriority="21" w:qFormat="1"/>
-    <w:lsdException w:name="Subtle Reference" w:uiPriority="31" w:qFormat="1"/>
-    <w:lsdException w:name="Intense Reference" w:uiPriority="32" w:qFormat="1"/>
-    <w:lsdException w:name="Book Title" w:uiPriority="33" w:qFormat="1"/>
-    <w:lsdException w:name="Bibliography" w:semiHidden="1" w:uiPriority="37" w:unhideWhenUsed="1"/>
-    <w:lsdException w:name="TOC Heading" w:semiHidden="1" w:uiPriority="39" w:unhideWhenUsed="1" w:qFormat="1"/>
-    <w:lsdException w:name="Plain Table 1" w:uiPriority="41"/>
-    <w:lsdException w:name="Plain Table 2" w:uiPriority="42"/>
-    <w:lsdException w:name="Plain Table 3" w:uiPriority="43"/>
-    <w:lsdException w:name="Plain Table 4" w:uiPriority="44"/>
-    <w:lsdException w:name="Plain Table 5" w:uiPriority="45"/>
-    <w:lsdException w:name="Grid Table Light" w:uiPriority="40"/>
-    <w:lsdException w:name="Grid Table 1 Light" w:uiPriority="46"/>
-    <w:lsdException w:name="Grid Table 2" w:uiPriority="47"/>
-    <w:lsdException w:name="Grid Table 3" w:uiPriority="48"/>
-    <w:lsdException w:name="Grid Table 4" w:uiPriority="49"/>
-    <w:lsdException w:name="Grid Table 5 Dark" w:uiPriority="50"/>
-    <w:lsdException w:name="Grid Table 6 Colorful" w:uiPriority="51"/>
-    <w:lsdException w:name="Grid Table 7 Colorful" w:uiPriority="52"/>
-    <w:lsdException w:name="Grid Table 1 Light Accent 1" w:uiPriority="46"/>
-    <w:lsdException w:name="Grid Table 2 Accent 1" w:uiPriority="47"/>
-    <w:lsdException w:name="Grid Table 3 Accent 1" w:uiPriority="48"/>
-    <w:lsdException w:name="Grid Table 4 Accent 1" w:uiPriority="49"/>
-    <w:lsdException w:name="Grid Table 5 Dark Accent 1" w:uiPriority="50"/>
-    <w:lsdException w:name="Grid Table 6 Colorful Accent 1" w:uiPriority="51"/>
-    <w:lsdException w:name="Grid Table 7 Colorful Accent 1" w:uiPriority="52"/>
-    <w:lsdException w:name="Grid Table 1 Light Accent 2" w:uiPriority="46"/>
-    <w:lsdException w:name="Grid Table 2 Accent 2" w:uiPriority="47"/>
-    <w:lsdException w:name="Grid Table 3 Accent 2" w:uiPriority="48"/>
-    <w:lsdException w:name="Grid Table 4 Accent 2" w:uiPriority="49"/>
-    <w:lsdException w:name="Grid Table 5 Dark Accent 2" w:uiPriority="50"/>
-    <w:lsdException w:name="Grid Table 6 Colorful Accent 2" w:uiPriority="51"/>
-    <w:lsdException w:name="Grid Table 7 Colorful Accent 2" w:uiPriority="52"/>
-    <w:lsdException w:name="Grid Table 1 Light Accent 3" w:uiPriority="46"/>
-    <w:lsdException w:name="Grid Table 2 Accent 3" w:uiPriority="47"/>
-    <w:lsdException w:name="Grid Table 3 Accent 3" w:uiPriority="48"/>
-    <w:lsdException w:name="Grid Table 4 Accent 3" w:uiPriority="49"/>
-    <w:lsdException w:name="Grid Table 5 Dark Accent 3" w:uiPriority="50"/>
-    <w:lsdException w:name="Grid Table 6 Colorful Accent 3" w:uiPriority="51"/>
-    <w:lsdException w:name="Grid Table 7 Colorful Accent 3" w:uiPriority="52"/>
-    <w:lsdException w:name="Grid Table 1 Light Accent 4" w:uiPriority="46"/>
-    <w:lsdException w:name="Grid Table 2 Accent 4" w:uiPriority="47"/>
-    <w:lsdException w:name="Grid Table 3 Accent 4" w:uiPriority="48"/>
-    <w:lsdException w:name="Grid Table 4 Accent 4" w:uiPriority="49"/>
-    <w:lsdException w:name="Grid Table 5 Dark Accent 4" w:uiPriority="50"/>
-    <w:lsdException w:name="Grid Table 6 Colorful Accent 4" w:uiPriority="51"/>
-    <w:lsdException w:name="Grid Table 7 Colorful Accent 4" w:uiPriority="52"/>
-    <w:lsdException w:name="Grid Table 1 Light Accent 5" w:uiPriority="46"/>
-    <w:lsdException w:name="Grid Table 2 Accent 5" w:uiPriority="47"/>
-    <w:lsdException w:name="Grid Table 3 Accent 5" w:uiPriority="48"/>
-    <w:lsdException w:name="Grid Table 4 Accent 5" w:uiPriority="49"/>
-    <w:lsdException w:name="Grid Table 5 Dark Accent 5" w:uiPriority="50"/>
-    <w:lsdException w:name="Grid Table 6 Colorful Accent 5" w:uiPriority="51"/>
-    <w:lsdException w:name="Grid Table 7 Colorful Accent 5" w:uiPriority="52"/>
-    <w:lsdException w:name="Grid Table 1 Light Accent 6" w:uiPriority="46"/>
-    <w:lsdException w:name="Grid Table 2 Accent 6" w:uiPriority="47"/>
-    <w:lsdException w:name="Grid Table 3 Accent 6" w:uiPriority="48"/>
-    <w:lsdException w:name="Grid Table 4 Accent 6" w:uiPriority="49"/>
-    <w:lsdException w:name="Grid Table 5 Dark Accent 6" w:uiPriority="50"/>
-    <w:lsdException w:name="Grid Table 6 Colorful Accent 6" w:uiPriority="51"/>
-    <w:lsdException w:name="Grid Table 7 Colorful Accent 6" w:uiPriority="52"/>
-    <w:lsdException w:name="List Table 1 Light" w:uiPriority="46"/>
-    <w:lsdException w:name="List Table 2" w:uiPriority="47"/>
-    <w:lsdException w:name="List Table 3" w:uiPriority="48"/>
-    <w:lsdException w:name="List Table 4" w:uiPriority="49"/>
-    <w:lsdException w:name="List Table 5 Dark" w:uiPriority="50"/>
-    <w:lsdException w:name="List Table 6 Colorful" w:uiPriority="51"/>
-    <w:lsdException w:name="List Table 7 Colorful" w:uiPriority="52"/>
-    <w:lsdException w:name="List Table 1 Light Accent 1" w:uiPriority="46"/>
-    <w:lsdException w:name="List Table 2 Accent 1" w:uiPriority="47"/>
-    <w:lsdException w:name="List Table 3 Accent 1" w:uiPriority="48"/>
-    <w:lsdException w:name="List Table 4 Accent 1" w:uiPriority="49"/>
-    <w:lsdException w:name="List Table 5 Dark Accent 1" w:uiPriority="50"/>
-    <w:lsdException w:name="List Table 6 Colorful Accent 1" w:uiPriority="51"/>
-    <w:lsdException w:name="List Table 7 Colorful Accent 1" w:uiPriority="52"/>
-    <w:lsdException w:name="List Table 1 Light Accent 2" w:uiPriority="46"/>
-    <w:lsdException w:name="List Table 2 Accent 2" w:uiPriority="47"/>
-    <w:lsdException w:name="List Table 3 Accent 2" w:uiPriority="48"/>
-    <w:lsdException w:name="List Table 4 Accent 2" w:uiPriority="49"/>
-    <w:lsdException w:name="List Table 5 Dark Accent 2" w:uiPriority="50"/>
-    <w:lsdException w:name="List Table 6 Colorful Accent 2" w:uiPriority="51"/>
-    <w:lsdException w:name="List Table 7 Colorful Accent 2" w:uiPriority="52"/>
-    <w:lsdException w:name="List Table 1 Light Accent 3" w:uiPriority="46"/>
-    <w:lsdException w:name="List Table 2 Accent 3" w:uiPriority="47"/>
-    <w:lsdException w:name="List Table 3 Accent 3" w:uiPriority="48"/>
-    <w:lsdException w:name="List Table 4 Accent 3" w:uiPriority="49"/>
-    <w:lsdException w:name="List Table 5 Dark Accent 3" w:uiPriority="50"/>
-    <w:lsdException w:name="List Table 6 Colorful Accent 3" w:uiPriority="51"/>
-    <w:lsdException w:name="List Table 7 Colorful Accent 3" w:uiPriority="52"/>
-    <w:lsdException w:name="List Table 1 Light Accent 4" w:uiPriority="46"/>
-    <w:lsdException w:name="List Table 2 Accent 4" w:uiPriority="47"/>
-    <w:lsdException w:name="List Table 3 Accent 4" w:uiPriority="48"/>
-    <w:lsdException w:name="List Table 4 Accent 4" w:uiPriority="49"/>
-    <w:lsdException w:name="List Table 5 Dark Accent 4" w:uiPriority="50"/>
-    <w:lsdException w:name="List Table 6 Colorful Accent 4" w:uiPriority="51"/>
-    <w:lsdException w:name="List Table 7 Colorful Accent 4" w:uiPriority="52"/>
-    <w:lsdException w:name="List Table 1 Light Accent 5" w:uiPriority="46"/>
-    <w:lsdException w:name="List Table 2 Accent 5" w:uiPriority="47"/>
-    <w:lsdException w:name="List Table 3 Accent 5" w:uiPriority="48"/>
-    <w:lsdException w:name="List Table 4 Accent 5" w:uiPriority="49"/>
-    <w:lsdException w:name="List Table 5 Dark Accent 5" w:uiPriority="50"/>
-    <w:lsdException w:name="List Table 6 Colorful Accent 5" w:uiPriority="51"/>
-    <w:lsdException w:name="List Table 7 Colorful Accent 5" w:uiPriority="52"/>
-    <w:lsdException w:name="List Table 1 Light Accent 6" w:uiPriority="46"/>
-    <w:lsdException w:name="List Table 2 Accent 6" w:uiPriority="47"/>
-    <w:lsdException w:name="List Table 3 Accent 6" w:uiPriority="48"/>
-    <w:lsdException w:name="List Table 4 Accent 6" w:uiPriority="49"/>
-    <w:lsdException w:name="List Table 5 Dark Accent 6" w:uiPriority="50"/>
-    <w:lsdException w:name="List Table 6 Colorful Accent 6" w:uiPriority="51"/>
-    <w:lsdException w:name="List Table 7 Colorful Accent 6" w:uiPriority="52"/>
+  <w:latentStyles w:defLockedState="0" w:defUIPriority="99" w:defSemiHidden="1" w:defUnhideWhenUsed="1" w:defQFormat="0" w:count="267">
+    <w:lsdException w:name="Normal" w:semiHidden="0" w:uiPriority="0" w:unhideWhenUsed="0" w:qFormat="1"/>
+    <w:lsdException w:name="heading 1" w:semiHidden="0" w:uiPriority="9" w:unhideWhenUsed="0" w:qFormat="1"/>
+    <w:lsdException w:name="heading 2" w:uiPriority="9" w:qFormat="1"/>
+    <w:lsdException w:name="heading 3" w:uiPriority="9" w:qFormat="1"/>
+    <w:lsdException w:name="heading 4" w:uiPriority="9" w:qFormat="1"/>
+    <w:lsdException w:name="heading 5" w:uiPriority="9" w:qFormat="1"/>
+    <w:lsdException w:name="heading 6" w:uiPriority="9" w:qFormat="1"/>
+    <w:lsdException w:name="heading 7" w:uiPriority="9" w:qFormat="1"/>
+    <w:lsdException w:name="heading 8" w:uiPriority="9" w:qFormat="1"/>
+    <w:lsdException w:name="heading 9" w:uiPriority="9" w:qFormat="1"/>
+    <w:lsdException w:name="toc 1" w:uiPriority="39"/>
+    <w:lsdException w:name="toc 2" w:uiPriority="39"/>
+    <w:lsdException w:name="toc 3" w:uiPriority="39"/>
+    <w:lsdException w:name="toc 4" w:uiPriority="39"/>
+    <w:lsdException w:name="toc 5" w:uiPriority="39"/>
+    <w:lsdException w:name="toc 6" w:uiPriority="39"/>
+    <w:lsdException w:name="toc 7" w:uiPriority="39"/>
+    <w:lsdException w:name="toc 8" w:uiPriority="39"/>
+    <w:lsdException w:name="toc 9" w:uiPriority="39"/>
+    <w:lsdException w:name="caption" w:uiPriority="35" w:qFormat="1"/>
+    <w:lsdException w:name="Title" w:semiHidden="0" w:uiPriority="10" w:unhideWhenUsed="0" w:qFormat="1"/>
+    <w:lsdException w:name="Default Paragraph Font" w:uiPriority="1"/>
+    <w:lsdException w:name="Subtitle" w:semiHidden="0" w:uiPriority="11" w:unhideWhenUsed="0" w:qFormat="1"/>
+    <w:lsdException w:name="Strong" w:semiHidden="0" w:uiPriority="22" w:unhideWhenUsed="0" w:qFormat="1"/>
+    <w:lsdException w:name="Emphasis" w:semiHidden="0" w:uiPriority="20" w:unhideWhenUsed="0" w:qFormat="1"/>
+    <w:lsdException w:name="Table Grid" w:semiHidden="0" w:uiPriority="59" w:unhideWhenUsed="0"/>
+    <w:lsdException w:name="Placeholder Text" w:unhideWhenUsed="0"/>
+    <w:lsdException w:name="No Spacing" w:semiHidden="0" w:uiPriority="1" w:unhideWhenUsed="0" w:qFormat="1"/>
+    <w:lsdException w:name="Light Shading" w:semiHidden="0" w:uiPriority="60" w:unhideWhenUsed="0"/>
+    <w:lsdException w:name="Light List" w:semiHidden="0" w:uiPriority="61" w:unhideWhenUsed="0"/>
+    <w:lsdException w:name="Light Grid" w:semiHidden="0" w:uiPriority="62" w:unhideWhenUsed="0"/>
+    <w:lsdException w:name="Medium Shading 1" w:semiHidden="0" w:uiPriority="63" w:unhideWhenUsed="0"/>
+    <w:lsdException w:name="Medium Shading 2" w:semiHidden="0" w:uiPriority="64" w:unhideWhenUsed="0"/>
+    <w:lsdException w:name="Medium List 1" w:semiHidden="0" w:uiPriority="65" w:unhideWhenUsed="0"/>
+    <w:lsdException w:name="Medium List 2" w:semiHidden="0" w:uiPriority="66" w:unhideWhenUsed="0"/>
+    <w:lsdException w:name="Medium Grid 1" w:semiHidden="0" w:uiPriority="67" w:unhideWhenUsed="0"/>
+    <w:lsdException w:name="Medium Grid 2" w:semiHidden="0" w:uiPriority="68" w:unhideWhenUsed="0"/>
+    <w:lsdException w:name="Medium Grid 3" w:semiHidden="0" w:uiPriority="69" w:unhideWhenUsed="0"/>
+    <w:lsdException w:name="Dark List" w:semiHidden="0" w:uiPriority="70" w:unhideWhenUsed="0"/>
+    <w:lsdException w:name="Colorful Shading" w:semiHidden="0" w:uiPriority="71" w:unhideWhenUsed="0"/>
+    <w:lsdException w:name="Colorful List" w:semiHidden="0" w:uiPriority="72" w:unhideWhenUsed="0"/>
+    <w:lsdException w:name="Colorful Grid" w:semiHidden="0" w:uiPriority="73" w:unhideWhenUsed="0"/>
+    <w:lsdException w:name="Light Shading Accent 1" w:semiHidden="0" w:uiPriority="60" w:unhideWhenUsed="0"/>
+    <w:lsdException w:name="Light List Accent 1" w:semiHidden="0" w:uiPriority="61" w:unhideWhenUsed="0"/>
+    <w:lsdException w:name="Light Grid Accent 1" w:semiHidden="0" w:uiPriority="62" w:unhideWhenUsed="0"/>
+    <w:lsdException w:name="Medium Shading 1 Accent 1" w:semiHidden="0" w:uiPriority="63" w:unhideWhenUsed="0"/>
+    <w:lsdException w:name="Medium Shading 2 Accent 1" w:semiHidden="0" w:uiPriority="64" w:unhideWhenUsed="0"/>
+    <w:lsdException w:name="Medium List 1 Accent 1" w:semiHidden="0" w:uiPriority="65" w:unhideWhenUsed="0"/>
+    <w:lsdException w:name="Revision" w:unhideWhenUsed="0"/>
+    <w:lsdException w:name="List Paragraph" w:semiHidden="0" w:uiPriority="34" w:unhideWhenUsed="0" w:qFormat="1"/>
+    <w:lsdException w:name="Quote" w:semiHidden="0" w:uiPriority="29" w:unhideWhenUsed="0" w:qFormat="1"/>
+    <w:lsdException w:name="Intense Quote" w:semiHidden="0" w:uiPriority="30" w:unhideWhenUsed="0" w:qFormat="1"/>
+    <w:lsdException w:name="Medium List 2 Accent 1" w:semiHidden="0" w:uiPriority="66" w:unhideWhenUsed="0"/>
+    <w:lsdException w:name="Medium Grid 1 Accent 1" w:semiHidden="0" w:uiPriority="67" w:unhideWhenUsed="0"/>
+    <w:lsdException w:name="Medium Grid 2 Accent 1" w:semiHidden="0" w:uiPriority="68" w:unhideWhenUsed="0"/>
+    <w:lsdException w:name="Medium Grid 3 Accent 1" w:semiHidden="0" w:uiPriority="69" w:unhideWhenUsed="0"/>
+    <w:lsdException w:name="Dark List Accent 1" w:semiHidden="0" w:uiPriority="70" w:unhideWhenUsed="0"/>
+    <w:lsdException w:name="Colorful Shading Accent 1" w:semiHidden="0" w:uiPriority="71" w:unhideWhenUsed="0"/>
+    <w:lsdException w:name="Colorful List Accent 1" w:semiHidden="0" w:uiPriority="72" w:unhideWhenUsed="0"/>
+    <w:lsdException w:name="Colorful Grid Accent 1" w:semiHidden="0" w:uiPriority="73" w:unhideWhenUsed="0"/>
+    <w:lsdException w:name="Light Shading Accent 2" w:semiHidden="0" w:uiPriority="60" w:unhideWhenUsed="0"/>
+    <w:lsdException w:name="Light List Accent 2" w:semiHidden="0" w:uiPriority="61" w:unhideWhenUsed="0"/>
+    <w:lsdException w:name="Light Grid Accent 2" w:semiHidden="0" w:uiPriority="62" w:unhideWhenUsed="0"/>
+    <w:lsdException w:name="Medium Shading 1 Accent 2" w:semiHidden="0" w:uiPriority="63" w:unhideWhenUsed="0"/>
+    <w:lsdException w:name="Medium Shading 2 Accent 2" w:semiHidden="0" w:uiPriority="64" w:unhideWhenUsed="0"/>
+    <w:lsdException w:name="Medium List 1 Accent 2" w:semiHidden="0" w:uiPriority="65" w:unhideWhenUsed="0"/>
+    <w:lsdException w:name="Medium List 2 Accent 2" w:semiHidden="0" w:uiPriority="66" w:unhideWhenUsed="0"/>
+    <w:lsdException w:name="Medium Grid 1 Accent 2" w:semiHidden="0" w:uiPriority="67" w:unhideWhenUsed="0"/>
+    <w:lsdException w:name="Medium Grid 2 Accent 2" w:semiHidden="0" w:uiPriority="68" w:unhideWhenUsed="0"/>
+    <w:lsdException w:name="Medium Grid 3 Accent 2" w:semiHidden="0" w:uiPriority="69" w:unhideWhenUsed="0"/>
+    <w:lsdException w:name="Dark List Accent 2" w:semiHidden="0" w:uiPriority="70" w:unhideWhenUsed="0"/>
+    <w:lsdException w:name="Colorful Shading Accent 2" w:semiHidden="0" w:uiPriority="71" w:unhideWhenUsed="0"/>
+    <w:lsdException w:name="Colorful List Accent 2" w:semiHidden="0" w:uiPriority="72" w:unhideWhenUsed="0"/>
+    <w:lsdException w:name="Colorful Grid Accent 2" w:semiHidden="0" w:uiPriority="73" w:unhideWhenUsed="0"/>
+    <w:lsdException w:name="Light Shading Accent 3" w:semiHidden="0" w:uiPriority="60" w:unhideWhenUsed="0"/>
+    <w:lsdException w:name="Light List Accent 3" w:semiHidden="0" w:uiPriority="61" w:unhideWhenUsed="0"/>
+    <w:lsdException w:name="Light Grid Accent 3" w:semiHidden="0" w:uiPriority="62" w:unhideWhenUsed="0"/>
+    <w:lsdException w:name="Medium Shading 1 Accent 3" w:semiHidden="0" w:uiPriority="63" w:unhideWhenUsed="0"/>
+    <w:lsdException w:name="Medium Shading 2 Accent 3" w:semiHidden="0" w:uiPriority="64" w:unhideWhenUsed="0"/>
+    <w:lsdException w:name="Medium List 1 Accent 3" w:semiHidden="0" w:uiPriority="65" w:unhideWhenUsed="0"/>
+    <w:lsdException w:name="Medium List 2 Accent 3" w:semiHidden="0" w:uiPriority="66" w:unhideWhenUsed="0"/>
+    <w:lsdException w:name="Medium Grid 1 Accent 3" w:semiHidden="0" w:uiPriority="67" w:unhideWhenUsed="0"/>
+    <w:lsdException w:name="Medium Grid 2 Accent 3" w:semiHidden="0" w:uiPriority="68" w:unhideWhenUsed="0"/>
+    <w:lsdException w:name="Medium Grid 3 Accent 3" w:semiHidden="0" w:uiPriority="69" w:unhideWhenUsed="0"/>
+    <w:lsdException w:name="Dark List Accent 3" w:semiHidden="0" w:uiPriority="70" w:unhideWhenUsed="0"/>
+    <w:lsdException w:name="Colorful Shading Accent 3" w:semiHidden="0" w:uiPriority="71" w:unhideWhenUsed="0"/>
+    <w:lsdException w:name="Colorful List Accent 3" w:semiHidden="0" w:uiPriority="72" w:unhideWhenUsed="0"/>
+    <w:lsdException w:name="Colorful Grid Accent 3" w:semiHidden="0" w:uiPriority="73" w:unhideWhenUsed="0"/>
+    <w:lsdException w:name="Light Shading Accent 4" w:semiHidden="0" w:uiPriority="60" w:unhideWhenUsed="0"/>
+    <w:lsdException w:name="Light List Accent 4" w:semiHidden="0" w:uiPriority="61" w:unhideWhenUsed="0"/>
+    <w:lsdException w:name="Light Grid Accent 4" w:semiHidden="0" w:uiPriority="62" w:unhideWhenUsed="0"/>
+    <w:lsdException w:name="Medium Shading 1 Accent 4" w:semiHidden="0" w:uiPriority="63" w:unhideWhenUsed="0"/>
+    <w:lsdException w:name="Medium Shading 2 Accent 4" w:semiHidden="0" w:uiPriority="64" w:unhideWhenUsed="0"/>
+    <w:lsdException w:name="Medium List 1 Accent 4" w:semiHidden="0" w:uiPriority="65" w:unhideWhenUsed="0"/>
+    <w:lsdException w:name="Medium List 2 Accent 4" w:semiHidden="0" w:uiPriority="66" w:unhideWhenUsed="0"/>
+    <w:lsdException w:name="Medium Grid 1 Accent 4" w:semiHidden="0" w:uiPriority="67" w:unhideWhenUsed="0"/>
+    <w:lsdException w:name="Medium Grid 2 Accent 4" w:semiHidden="0" w:uiPriority="68" w:unhideWhenUsed="0"/>
+    <w:lsdException w:name="Medium Grid 3 Accent 4" w:semiHidden="0" w:uiPriority="69" w:unhideWhenUsed="0"/>
+    <w:lsdException w:name="Dark List Accent 4" w:semiHidden="0" w:uiPriority="70" w:unhideWhenUsed="0"/>
+    <w:lsdException w:name="Colorful Shading Accent 4" w:semiHidden="0" w:uiPriority="71" w:unhideWhenUsed="0"/>
+    <w:lsdException w:name="Colorful List Accent 4" w:semiHidden="0" w:uiPriority="72" w:unhideWhenUsed="0"/>
+    <w:lsdException w:name="Colorful Grid Accent 4" w:semiHidden="0" w:uiPriority="73" w:unhideWhenUsed="0"/>
+    <w:lsdException w:name="Light Shading Accent 5" w:semiHidden="0" w:uiPriority="60" w:unhideWhenUsed="0"/>
+    <w:lsdException w:name="Light List Accent 5" w:semiHidden="0" w:uiPriority="61" w:unhideWhenUsed="0"/>
+    <w:lsdException w:name="Light Grid Accent 5" w:semiHidden="0" w:uiPriority="62" w:unhideWhenUsed="0"/>
+    <w:lsdException w:name="Medium Shading 1 Accent 5" w:semiHidden="0" w:uiPriority="63" w:unhideWhenUsed="0"/>
+    <w:lsdException w:name="Medium Shading 2 Accent 5" w:semiHidden="0" w:uiPriority="64" w:unhideWhenUsed="0"/>
+    <w:lsdException w:name="Medium List 1 Accent 5" w:semiHidden="0" w:uiPriority="65" w:unhideWhenUsed="0"/>
+    <w:lsdException w:name="Medium List 2 Accent 5" w:semiHidden="0" w:uiPriority="66" w:unhideWhenUsed="0"/>
+    <w:lsdException w:name="Medium Grid 1 Accent 5" w:semiHidden="0" w:uiPriority="67" w:unhideWhenUsed="0"/>
+    <w:lsdException w:name="Medium Grid 2 Accent 5" w:semiHidden="0" w:uiPriority="68" w:unhideWhenUsed="0"/>
+    <w:lsdException w:name="Medium Grid 3 Accent 5" w:semiHidden="0" w:uiPriority="69" w:unhideWhenUsed="0"/>
+    <w:lsdException w:name="Dark List Accent 5" w:semiHidden="0" w:uiPriority="70" w:unhideWhenUsed="0"/>
+    <w:lsdException w:name="Colorful Shading Accent 5" w:semiHidden="0" w:uiPriority="71" w:unhideWhenUsed="0"/>
+    <w:lsdException w:name="Colorful List Accent 5" w:semiHidden="0" w:uiPriority="72" w:unhideWhenUsed="0"/>
+    <w:lsdException w:name="Colorful Grid Accent 5" w:semiHidden="0" w:uiPriority="73" w:unhideWhenUsed="0"/>
+    <w:lsdException w:name="Light Shading Accent 6" w:semiHidden="0" w:uiPriority="60" w:unhideWhenUsed="0"/>
+    <w:lsdException w:name="Light List Accent 6" w:semiHidden="0" w:uiPriority="61" w:unhideWhenUsed="0"/>
+    <w:lsdException w:name="Light Grid Accent 6" w:semiHidden="0" w:uiPriority="62" w:unhideWhenUsed="0"/>
+    <w:lsdException w:name="Medium Shading 1 Accent 6" w:semiHidden="0" w:uiPriority="63" w:unhideWhenUsed="0"/>
+    <w:lsdException w:name="Medium Shading 2 Accent 6" w:semiHidden="0" w:uiPriority="64" w:unhideWhenUsed="0"/>
+    <w:lsdException w:name="Medium List 1 Accent 6" w:semiHidden="0" w:uiPriority="65" w:unhideWhenUsed="0"/>
+    <w:lsdException w:name="Medium List 2 Accent 6" w:semiHidden="0" w:uiPriority="66" w:unhideWhenUsed="0"/>
+    <w:lsdException w:name="Medium Grid 1 Accent 6" w:semiHidden="0" w:uiPriority="67" w:unhideWhenUsed="0"/>
+    <w:lsdException w:name="Medium Grid 2 Accent 6" w:semiHidden="0" w:uiPriority="68" w:unhideWhenUsed="0"/>
+    <w:lsdException w:name="Medium Grid 3 Accent 6" w:semiHidden="0" w:uiPriority="69" w:unhideWhenUsed="0"/>
+    <w:lsdException w:name="Dark List Accent 6" w:semiHidden="0" w:uiPriority="70" w:unhideWhenUsed="0"/>
+    <w:lsdException w:name="Colorful Shading Accent 6" w:semiHidden="0" w:uiPriority="71" w:unhideWhenUsed="0"/>
+    <w:lsdException w:name="Colorful List Accent 6" w:semiHidden="0" w:uiPriority="72" w:unhideWhenUsed="0"/>
+    <w:lsdException w:name="Colorful Grid Accent 6" w:semiHidden="0" w:uiPriority="73" w:unhideWhenUsed="0"/>
+    <w:lsdException w:name="Subtle Emphasis" w:semiHidden="0" w:uiPriority="19" w:unhideWhenUsed="0" w:qFormat="1"/>
+    <w:lsdException w:name="Intense Emphasis" w:semiHidden="0" w:uiPriority="21" w:unhideWhenUsed="0" w:qFormat="1"/>
+    <w:lsdException w:name="Subtle Reference" w:semiHidden="0" w:uiPriority="31" w:unhideWhenUsed="0" w:qFormat="1"/>
+    <w:lsdException w:name="Intense Reference" w:semiHidden="0" w:uiPriority="32" w:unhideWhenUsed="0" w:qFormat="1"/>
+    <w:lsdException w:name="Book Title" w:semiHidden="0" w:uiPriority="33" w:unhideWhenUsed="0" w:qFormat="1"/>
+    <w:lsdException w:name="Bibliography" w:uiPriority="37"/>
+    <w:lsdException w:name="TOC Heading" w:uiPriority="39" w:qFormat="1"/>
   </w:latentStyles>
   <w:style w:type="paragraph" w:default="1" w:styleId="Normal">
     <w:name w:val="Normal"/>
@@ -2216,6 +2939,7 @@
     <w:uiPriority w:val="99"/>
     <w:semiHidden/>
     <w:unhideWhenUsed/>
+    <w:qFormat/>
     <w:tblPr>
       <w:tblInd w:w="0" w:type="dxa"/>
       <w:tblCellMar>

</xml_diff>